<commit_message>
Aug 3, 2014 1:48 PM
</commit_message>
<xml_diff>
--- a/Document1.docx
+++ b/Document1.docx
@@ -17,7 +17,7 @@
         <mc:AlternateContent>
           <mc:Choice Requires="wps">
             <w:drawing>
-              <wp:anchor distT="0" distB="0" distL="114300" distR="114300" simplePos="0" relativeHeight="251685888" behindDoc="0" locked="0" layoutInCell="1" allowOverlap="1" wp14:anchorId="4404B832" wp14:editId="041B27EA">
+              <wp:anchor distT="0" distB="0" distL="114300" distR="114300" simplePos="0" relativeHeight="251685888" behindDoc="0" locked="0" layoutInCell="1" allowOverlap="1" wp14:anchorId="5EAB13D3" wp14:editId="642466E8">
                 <wp:simplePos x="0" y="0"/>
                 <wp:positionH relativeFrom="column">
                   <wp:posOffset>685800</wp:posOffset>
@@ -123,7 +123,7 @@
         <mc:AlternateContent>
           <mc:Choice Requires="wps">
             <w:drawing>
-              <wp:anchor distT="0" distB="0" distL="114300" distR="114300" simplePos="0" relativeHeight="251683840" behindDoc="0" locked="0" layoutInCell="1" allowOverlap="1" wp14:anchorId="20D6F601" wp14:editId="71A84E77">
+              <wp:anchor distT="0" distB="0" distL="114300" distR="114300" simplePos="0" relativeHeight="251683840" behindDoc="0" locked="0" layoutInCell="1" allowOverlap="1" wp14:anchorId="638CC9A4" wp14:editId="2B207FFB">
                 <wp:simplePos x="0" y="0"/>
                 <wp:positionH relativeFrom="column">
                   <wp:posOffset>914400</wp:posOffset>
@@ -201,7 +201,7 @@
                                 <w:sz w:val="16"/>
                                 <w:szCs w:val="16"/>
                               </w:rPr>
-                              <w:t>hasRoll</w:t>
+                              <w:t>hasRole</w:t>
                             </w:r>
                           </w:p>
                           <w:p>
@@ -294,7 +294,7 @@
                 <v:stroke joinstyle="miter"/>
                 <v:path o:connecttype="custom" o:connectlocs="10800,0;0,10800;10800,20400;21600,10800" textboxrect="0,0,21600,17322"/>
               </v:shapetype>
-              <v:shape id="Document 17" o:spid="_x0000_s1026" type="#_x0000_t114" style="position:absolute;margin-left:1in;margin-top:9pt;width:54pt;height:108pt;z-index:251683840;visibility:visible;mso-wrap-style:square;mso-width-percent:0;mso-height-percent:0;mso-wrap-distance-left:9pt;mso-wrap-distance-top:0;mso-wrap-distance-right:9pt;mso-wrap-distance-bottom:0;mso-position-horizontal:absolute;mso-position-horizontal-relative:text;mso-position-vertical:absolute;mso-position-vertical-relative:text;mso-width-percent:0;mso-height-percent:0;mso-width-relative:margin;mso-height-relative:margin;v-text-anchor:middle" o:gfxdata="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">
+              <v:shape id="Document 17" o:spid="_x0000_s1026" type="#_x0000_t114" style="position:absolute;margin-left:1in;margin-top:9pt;width:54pt;height:108pt;z-index:251683840;visibility:visible;mso-wrap-style:square;mso-width-percent:0;mso-height-percent:0;mso-wrap-distance-left:9pt;mso-wrap-distance-top:0;mso-wrap-distance-right:9pt;mso-wrap-distance-bottom:0;mso-position-horizontal:absolute;mso-position-horizontal-relative:text;mso-position-vertical:absolute;mso-position-vertical-relative:text;mso-width-percent:0;mso-height-percent:0;mso-width-relative:margin;mso-height-relative:margin;v-text-anchor:middle" o:gfxdata="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">
                 <v:textbox>
                   <w:txbxContent>
                     <w:p>
@@ -312,7 +312,7 @@
                           <w:sz w:val="16"/>
                           <w:szCs w:val="16"/>
                         </w:rPr>
-                        <w:t>hasRoll</w:t>
+                        <w:t>hasRole</w:t>
                       </w:r>
                     </w:p>
                     <w:p>
@@ -394,7 +394,7 @@
         <mc:AlternateContent>
           <mc:Choice Requires="wps">
             <w:drawing>
-              <wp:anchor distT="0" distB="0" distL="114300" distR="114300" simplePos="0" relativeHeight="251677696" behindDoc="0" locked="0" layoutInCell="1" allowOverlap="1" wp14:anchorId="60D71DB8" wp14:editId="379C0AAA">
+              <wp:anchor distT="0" distB="0" distL="114300" distR="114300" simplePos="0" relativeHeight="251677696" behindDoc="0" locked="0" layoutInCell="1" allowOverlap="1" wp14:anchorId="18DA8D23" wp14:editId="13654019">
                 <wp:simplePos x="0" y="0"/>
                 <wp:positionH relativeFrom="column">
                   <wp:posOffset>457200</wp:posOffset>
@@ -516,7 +516,7 @@
         <mc:AlternateContent>
           <mc:Choice Requires="wps">
             <w:drawing>
-              <wp:anchor distT="0" distB="0" distL="114300" distR="114300" simplePos="0" relativeHeight="251659264" behindDoc="0" locked="0" layoutInCell="1" allowOverlap="1" wp14:anchorId="7851E808" wp14:editId="793F77A9">
+              <wp:anchor distT="0" distB="0" distL="114300" distR="114300" simplePos="0" relativeHeight="251659264" behindDoc="0" locked="0" layoutInCell="1" allowOverlap="1" wp14:anchorId="2E58C464" wp14:editId="1E730AD8">
                 <wp:simplePos x="0" y="0"/>
                 <wp:positionH relativeFrom="column">
                   <wp:posOffset>0</wp:posOffset>
@@ -606,7 +606,7 @@
         <mc:AlternateContent>
           <mc:Choice Requires="wps">
             <w:drawing>
-              <wp:anchor distT="0" distB="0" distL="114300" distR="114300" simplePos="0" relativeHeight="251664384" behindDoc="0" locked="0" layoutInCell="1" allowOverlap="1" wp14:anchorId="602B0647" wp14:editId="6D9CAB2E">
+              <wp:anchor distT="0" distB="0" distL="114300" distR="114300" simplePos="0" relativeHeight="251664384" behindDoc="0" locked="0" layoutInCell="1" allowOverlap="1" wp14:anchorId="3E73C421" wp14:editId="7A3800A6">
                 <wp:simplePos x="0" y="0"/>
                 <wp:positionH relativeFrom="column">
                   <wp:posOffset>1714500</wp:posOffset>
@@ -696,7 +696,7 @@
         <mc:AlternateContent>
           <mc:Choice Requires="wps">
             <w:drawing>
-              <wp:anchor distT="0" distB="0" distL="114300" distR="114300" simplePos="0" relativeHeight="251665408" behindDoc="0" locked="0" layoutInCell="1" allowOverlap="1" wp14:anchorId="2E5FF84D" wp14:editId="32C56DBA">
+              <wp:anchor distT="0" distB="0" distL="114300" distR="114300" simplePos="0" relativeHeight="251665408" behindDoc="0" locked="0" layoutInCell="1" allowOverlap="1" wp14:anchorId="517DD844" wp14:editId="63DE7B33">
                 <wp:simplePos x="0" y="0"/>
                 <wp:positionH relativeFrom="column">
                   <wp:posOffset>2514600</wp:posOffset>
@@ -785,7 +785,7 @@
         <mc:AlternateContent>
           <mc:Choice Requires="wps">
             <w:drawing>
-              <wp:anchor distT="0" distB="0" distL="114300" distR="114300" simplePos="0" relativeHeight="251667456" behindDoc="0" locked="0" layoutInCell="1" allowOverlap="1" wp14:anchorId="5B0F448C" wp14:editId="73C58FBD">
+              <wp:anchor distT="0" distB="0" distL="114300" distR="114300" simplePos="0" relativeHeight="251667456" behindDoc="0" locked="0" layoutInCell="1" allowOverlap="1" wp14:anchorId="69292CD7" wp14:editId="6BAA21B9">
                 <wp:simplePos x="0" y="0"/>
                 <wp:positionH relativeFrom="column">
                   <wp:posOffset>2400300</wp:posOffset>
@@ -870,7 +870,7 @@
         <mc:AlternateContent>
           <mc:Choice Requires="wps">
             <w:drawing>
-              <wp:anchor distT="0" distB="0" distL="114300" distR="114300" simplePos="0" relativeHeight="251669504" behindDoc="0" locked="0" layoutInCell="1" allowOverlap="1" wp14:anchorId="7D28408A" wp14:editId="0C40EA25">
+              <wp:anchor distT="0" distB="0" distL="114300" distR="114300" simplePos="0" relativeHeight="251669504" behindDoc="0" locked="0" layoutInCell="1" allowOverlap="1" wp14:anchorId="78DCAC71" wp14:editId="44D05D2B">
                 <wp:simplePos x="0" y="0"/>
                 <wp:positionH relativeFrom="column">
                   <wp:posOffset>2286000</wp:posOffset>
@@ -999,7 +999,7 @@
         <mc:AlternateContent>
           <mc:Choice Requires="wps">
             <w:drawing>
-              <wp:anchor distT="0" distB="0" distL="114300" distR="114300" simplePos="0" relativeHeight="251671552" behindDoc="0" locked="0" layoutInCell="1" allowOverlap="1" wp14:anchorId="3163323B" wp14:editId="458AE264">
+              <wp:anchor distT="0" distB="0" distL="114300" distR="114300" simplePos="0" relativeHeight="251671552" behindDoc="0" locked="0" layoutInCell="1" allowOverlap="1" wp14:anchorId="089306AD" wp14:editId="0B73DC57">
                 <wp:simplePos x="0" y="0"/>
                 <wp:positionH relativeFrom="column">
                   <wp:posOffset>2400300</wp:posOffset>
@@ -1128,7 +1128,7 @@
         <mc:AlternateContent>
           <mc:Choice Requires="wps">
             <w:drawing>
-              <wp:anchor distT="0" distB="0" distL="114300" distR="114300" simplePos="0" relativeHeight="251679744" behindDoc="0" locked="0" layoutInCell="1" allowOverlap="1" wp14:anchorId="7C1BF1D0" wp14:editId="5718B072">
+              <wp:anchor distT="0" distB="0" distL="114300" distR="114300" simplePos="0" relativeHeight="251679744" behindDoc="0" locked="0" layoutInCell="1" allowOverlap="1" wp14:anchorId="76D89FA3" wp14:editId="6F712C98">
                 <wp:simplePos x="0" y="0"/>
                 <wp:positionH relativeFrom="column">
                   <wp:posOffset>2286000</wp:posOffset>
@@ -1246,7 +1246,7 @@
         <mc:AlternateContent>
           <mc:Choice Requires="wps">
             <w:drawing>
-              <wp:anchor distT="0" distB="0" distL="114300" distR="114300" simplePos="0" relativeHeight="251663360" behindDoc="0" locked="0" layoutInCell="1" allowOverlap="1" wp14:anchorId="6935F73A" wp14:editId="565A68E6">
+              <wp:anchor distT="0" distB="0" distL="114300" distR="114300" simplePos="0" relativeHeight="251663360" behindDoc="0" locked="0" layoutInCell="1" allowOverlap="1" wp14:anchorId="63C8B123" wp14:editId="2540778A">
                 <wp:simplePos x="0" y="0"/>
                 <wp:positionH relativeFrom="column">
                   <wp:posOffset>2171700</wp:posOffset>
@@ -1333,7 +1333,7 @@
         <mc:AlternateContent>
           <mc:Choice Requires="wps">
             <w:drawing>
-              <wp:anchor distT="0" distB="0" distL="114300" distR="114300" simplePos="0" relativeHeight="251673600" behindDoc="0" locked="0" layoutInCell="1" allowOverlap="1" wp14:anchorId="657730EB" wp14:editId="289CA0C2">
+              <wp:anchor distT="0" distB="0" distL="114300" distR="114300" simplePos="0" relativeHeight="251673600" behindDoc="0" locked="0" layoutInCell="1" allowOverlap="1" wp14:anchorId="3536AB38" wp14:editId="0D536521">
                 <wp:simplePos x="0" y="0"/>
                 <wp:positionH relativeFrom="column">
                   <wp:posOffset>3314700</wp:posOffset>
@@ -1423,7 +1423,7 @@
         <mc:AlternateContent>
           <mc:Choice Requires="wps">
             <w:drawing>
-              <wp:anchor distT="0" distB="0" distL="114300" distR="114300" simplePos="0" relativeHeight="251681792" behindDoc="0" locked="0" layoutInCell="1" allowOverlap="1" wp14:anchorId="1BCFEFD8" wp14:editId="1331023F">
+              <wp:anchor distT="0" distB="0" distL="114300" distR="114300" simplePos="0" relativeHeight="251681792" behindDoc="0" locked="0" layoutInCell="1" allowOverlap="1" wp14:anchorId="535B5809" wp14:editId="724D422F">
                 <wp:simplePos x="0" y="0"/>
                 <wp:positionH relativeFrom="column">
                   <wp:posOffset>3886200</wp:posOffset>
@@ -1541,7 +1541,7 @@
         <mc:AlternateContent>
           <mc:Choice Requires="wps">
             <w:drawing>
-              <wp:anchor distT="0" distB="0" distL="114300" distR="114300" simplePos="0" relativeHeight="251676672" behindDoc="0" locked="0" layoutInCell="1" allowOverlap="1" wp14:anchorId="5A2FD705" wp14:editId="7858B421">
+              <wp:anchor distT="0" distB="0" distL="114300" distR="114300" simplePos="0" relativeHeight="251676672" behindDoc="0" locked="0" layoutInCell="1" allowOverlap="1" wp14:anchorId="18F0FB04" wp14:editId="6FDA7854">
                 <wp:simplePos x="0" y="0"/>
                 <wp:positionH relativeFrom="column">
                   <wp:posOffset>3886200</wp:posOffset>
@@ -1670,7 +1670,7 @@
         <mc:AlternateContent>
           <mc:Choice Requires="wps">
             <w:drawing>
-              <wp:anchor distT="0" distB="0" distL="114300" distR="114300" simplePos="0" relativeHeight="251675648" behindDoc="0" locked="0" layoutInCell="1" allowOverlap="1" wp14:anchorId="7E03439B" wp14:editId="5E45879E">
+              <wp:anchor distT="0" distB="0" distL="114300" distR="114300" simplePos="0" relativeHeight="251675648" behindDoc="0" locked="0" layoutInCell="1" allowOverlap="1" wp14:anchorId="2B473158" wp14:editId="653CB623">
                 <wp:simplePos x="0" y="0"/>
                 <wp:positionH relativeFrom="column">
                   <wp:posOffset>3771900</wp:posOffset>
@@ -1757,7 +1757,7 @@
         <mc:AlternateContent>
           <mc:Choice Requires="wps">
             <w:drawing>
-              <wp:anchor distT="0" distB="0" distL="114300" distR="114300" simplePos="0" relativeHeight="251661312" behindDoc="0" locked="0" layoutInCell="1" allowOverlap="1" wp14:anchorId="2C70B169" wp14:editId="7A52CA07">
+              <wp:anchor distT="0" distB="0" distL="114300" distR="114300" simplePos="0" relativeHeight="251661312" behindDoc="0" locked="0" layoutInCell="1" allowOverlap="1" wp14:anchorId="65244D41" wp14:editId="3CB4B013">
                 <wp:simplePos x="0" y="0"/>
                 <wp:positionH relativeFrom="column">
                   <wp:posOffset>114300</wp:posOffset>
@@ -1895,7 +1895,7 @@
         <mc:AlternateContent>
           <mc:Choice Requires="wps">
             <w:drawing>
-              <wp:anchor distT="0" distB="0" distL="114300" distR="114300" simplePos="0" relativeHeight="251660288" behindDoc="0" locked="0" layoutInCell="1" allowOverlap="1" wp14:anchorId="551D7A49" wp14:editId="66E91337">
+              <wp:anchor distT="0" distB="0" distL="114300" distR="114300" simplePos="0" relativeHeight="251660288" behindDoc="0" locked="0" layoutInCell="1" allowOverlap="1" wp14:anchorId="7AD38D3C" wp14:editId="20DE29D0">
                 <wp:simplePos x="0" y="0"/>
                 <wp:positionH relativeFrom="column">
                   <wp:posOffset>114300</wp:posOffset>
@@ -2048,7 +2048,7 @@
         <mc:AlternateContent>
           <mc:Choice Requires="wps">
             <w:drawing>
-              <wp:anchor distT="0" distB="0" distL="114300" distR="114300" simplePos="0" relativeHeight="251728896" behindDoc="1" locked="0" layoutInCell="1" allowOverlap="1" wp14:anchorId="0B666866" wp14:editId="72BFC4E7">
+              <wp:anchor distT="0" distB="0" distL="114300" distR="114300" simplePos="0" relativeHeight="251728896" behindDoc="1" locked="0" layoutInCell="1" allowOverlap="1" wp14:anchorId="05F6E383" wp14:editId="6B82CEFC">
                 <wp:simplePos x="0" y="0"/>
                 <wp:positionH relativeFrom="column">
                   <wp:posOffset>2099310</wp:posOffset>
@@ -2165,7 +2165,7 @@
         <mc:AlternateContent>
           <mc:Choice Requires="wps">
             <w:drawing>
-              <wp:anchor distT="0" distB="0" distL="114300" distR="114300" simplePos="0" relativeHeight="251727872" behindDoc="1" locked="0" layoutInCell="1" allowOverlap="1" wp14:anchorId="3509C7C3" wp14:editId="53414E51">
+              <wp:anchor distT="0" distB="0" distL="114300" distR="114300" simplePos="0" relativeHeight="251727872" behindDoc="1" locked="0" layoutInCell="1" allowOverlap="1" wp14:anchorId="144B94CF" wp14:editId="32987509">
                 <wp:simplePos x="0" y="0"/>
                 <wp:positionH relativeFrom="column">
                   <wp:posOffset>499110</wp:posOffset>
@@ -2282,7 +2282,7 @@
         <mc:AlternateContent>
           <mc:Choice Requires="wps">
             <w:drawing>
-              <wp:anchor distT="0" distB="0" distL="114300" distR="114300" simplePos="0" relativeHeight="251726848" behindDoc="1" locked="0" layoutInCell="1" allowOverlap="1" wp14:anchorId="78BA9654" wp14:editId="2926153F">
+              <wp:anchor distT="0" distB="0" distL="114300" distR="114300" simplePos="0" relativeHeight="251726848" behindDoc="1" locked="0" layoutInCell="1" allowOverlap="1" wp14:anchorId="1DCE97B7" wp14:editId="199EF8DC">
                 <wp:simplePos x="0" y="0"/>
                 <wp:positionH relativeFrom="column">
                   <wp:posOffset>2099310</wp:posOffset>
@@ -2402,7 +2402,7 @@
         <mc:AlternateContent>
           <mc:Choice Requires="wps">
             <w:drawing>
-              <wp:anchor distT="0" distB="0" distL="114300" distR="114300" simplePos="0" relativeHeight="251725824" behindDoc="1" locked="0" layoutInCell="1" allowOverlap="1" wp14:anchorId="6753D91F" wp14:editId="16BD56E0">
+              <wp:anchor distT="0" distB="0" distL="114300" distR="114300" simplePos="0" relativeHeight="251725824" behindDoc="1" locked="0" layoutInCell="1" allowOverlap="1" wp14:anchorId="02BDDE4D" wp14:editId="4905E34C">
                 <wp:simplePos x="0" y="0"/>
                 <wp:positionH relativeFrom="column">
                   <wp:posOffset>1985010</wp:posOffset>
@@ -2475,7 +2475,7 @@
         <mc:AlternateContent>
           <mc:Choice Requires="wps">
             <w:drawing>
-              <wp:anchor distT="0" distB="0" distL="114300" distR="114300" simplePos="0" relativeHeight="251724800" behindDoc="1" locked="0" layoutInCell="1" allowOverlap="1" wp14:anchorId="7E5B4584" wp14:editId="0E86E034">
+              <wp:anchor distT="0" distB="0" distL="114300" distR="114300" simplePos="0" relativeHeight="251724800" behindDoc="1" locked="0" layoutInCell="1" allowOverlap="1" wp14:anchorId="01EDC4B7" wp14:editId="19A04C64">
                 <wp:simplePos x="0" y="0"/>
                 <wp:positionH relativeFrom="column">
                   <wp:posOffset>1527810</wp:posOffset>
@@ -2553,7 +2553,7 @@
         <mc:AlternateContent>
           <mc:Choice Requires="wps">
             <w:drawing>
-              <wp:anchor distT="0" distB="0" distL="114300" distR="114300" simplePos="0" relativeHeight="251723776" behindDoc="1" locked="0" layoutInCell="1" allowOverlap="1" wp14:anchorId="167BF9FE" wp14:editId="2D325107">
+              <wp:anchor distT="0" distB="0" distL="114300" distR="114300" simplePos="0" relativeHeight="251723776" behindDoc="1" locked="0" layoutInCell="1" allowOverlap="1" wp14:anchorId="359F5CBE" wp14:editId="3DB5A949">
                 <wp:simplePos x="0" y="0"/>
                 <wp:positionH relativeFrom="column">
                   <wp:posOffset>613410</wp:posOffset>
@@ -2673,7 +2673,7 @@
         <mc:AlternateContent>
           <mc:Choice Requires="wps">
             <w:drawing>
-              <wp:anchor distT="0" distB="0" distL="114300" distR="114300" simplePos="0" relativeHeight="251722752" behindDoc="1" locked="0" layoutInCell="1" allowOverlap="1" wp14:anchorId="29F0FEF0" wp14:editId="1D711694">
+              <wp:anchor distT="0" distB="0" distL="114300" distR="114300" simplePos="0" relativeHeight="251722752" behindDoc="1" locked="0" layoutInCell="1" allowOverlap="1" wp14:anchorId="7D2C1B33" wp14:editId="201C70E2">
                 <wp:simplePos x="0" y="0"/>
                 <wp:positionH relativeFrom="column">
                   <wp:posOffset>499110</wp:posOffset>
@@ -2793,7 +2793,7 @@
         <mc:AlternateContent>
           <mc:Choice Requires="wps">
             <w:drawing>
-              <wp:anchor distT="0" distB="0" distL="114300" distR="114300" simplePos="0" relativeHeight="251721728" behindDoc="1" locked="0" layoutInCell="1" allowOverlap="1" wp14:anchorId="769C80FB" wp14:editId="6D0D1524">
+              <wp:anchor distT="0" distB="0" distL="114300" distR="114300" simplePos="0" relativeHeight="251721728" behindDoc="1" locked="0" layoutInCell="1" allowOverlap="1" wp14:anchorId="7E236397" wp14:editId="2EB0A1BA">
                 <wp:simplePos x="0" y="0"/>
                 <wp:positionH relativeFrom="column">
                   <wp:posOffset>613410</wp:posOffset>
@@ -2869,7 +2869,7 @@
         <mc:AlternateContent>
           <mc:Choice Requires="wps">
             <w:drawing>
-              <wp:anchor distT="0" distB="0" distL="114300" distR="114300" simplePos="0" relativeHeight="251720704" behindDoc="1" locked="0" layoutInCell="1" allowOverlap="1" wp14:anchorId="2BE40F05" wp14:editId="6720F679">
+              <wp:anchor distT="0" distB="0" distL="114300" distR="114300" simplePos="0" relativeHeight="251720704" behindDoc="1" locked="0" layoutInCell="1" allowOverlap="1" wp14:anchorId="49391870" wp14:editId="2E6B5F8C">
                 <wp:simplePos x="0" y="0"/>
                 <wp:positionH relativeFrom="column">
                   <wp:posOffset>727710</wp:posOffset>
@@ -2945,7 +2945,7 @@
         <mc:AlternateContent>
           <mc:Choice Requires="wps">
             <w:drawing>
-              <wp:anchor distT="0" distB="0" distL="114300" distR="114300" simplePos="0" relativeHeight="251719680" behindDoc="1" locked="0" layoutInCell="1" allowOverlap="1" wp14:anchorId="053BB55E" wp14:editId="5EA99C75">
+              <wp:anchor distT="0" distB="0" distL="114300" distR="114300" simplePos="0" relativeHeight="251719680" behindDoc="1" locked="0" layoutInCell="1" allowOverlap="1" wp14:anchorId="683D560C" wp14:editId="141B028C">
                 <wp:simplePos x="0" y="0"/>
                 <wp:positionH relativeFrom="column">
                   <wp:posOffset>-72390</wp:posOffset>
@@ -3023,7 +3023,7 @@
         <mc:AlternateContent>
           <mc:Choice Requires="wps">
             <w:drawing>
-              <wp:anchor distT="0" distB="0" distL="114300" distR="114300" simplePos="0" relativeHeight="251718656" behindDoc="1" locked="0" layoutInCell="1" allowOverlap="1" wp14:anchorId="568543EF" wp14:editId="518C06C2">
+              <wp:anchor distT="0" distB="0" distL="114300" distR="114300" simplePos="0" relativeHeight="251718656" behindDoc="1" locked="0" layoutInCell="1" allowOverlap="1" wp14:anchorId="6B3D75D2" wp14:editId="2FDDE5A3">
                 <wp:simplePos x="0" y="0"/>
                 <wp:positionH relativeFrom="column">
                   <wp:posOffset>384810</wp:posOffset>
@@ -3096,7 +3096,7 @@
         <mc:AlternateContent>
           <mc:Choice Requires="wps">
             <w:drawing>
-              <wp:anchor distT="0" distB="0" distL="114300" distR="114300" simplePos="0" relativeHeight="251687936" behindDoc="0" locked="0" layoutInCell="1" allowOverlap="1" wp14:anchorId="69BE6109" wp14:editId="479D822B">
+              <wp:anchor distT="0" distB="0" distL="114300" distR="114300" simplePos="0" relativeHeight="251687936" behindDoc="0" locked="0" layoutInCell="1" allowOverlap="1" wp14:anchorId="6EBF6ADD" wp14:editId="40739985">
                 <wp:simplePos x="0" y="0"/>
                 <wp:positionH relativeFrom="column">
                   <wp:posOffset>-228600</wp:posOffset>
@@ -3191,7 +3191,7 @@
         <mc:AlternateContent>
           <mc:Choice Requires="wps">
             <w:drawing>
-              <wp:anchor distT="0" distB="0" distL="114300" distR="114300" simplePos="0" relativeHeight="251698176" behindDoc="0" locked="0" layoutInCell="1" allowOverlap="1" wp14:anchorId="316ABCD8" wp14:editId="66DB7625">
+              <wp:anchor distT="0" distB="0" distL="114300" distR="114300" simplePos="0" relativeHeight="251698176" behindDoc="0" locked="0" layoutInCell="1" allowOverlap="1" wp14:anchorId="2DD55943" wp14:editId="6CCE1FED">
                 <wp:simplePos x="0" y="0"/>
                 <wp:positionH relativeFrom="column">
                   <wp:posOffset>-1955165</wp:posOffset>
@@ -3320,7 +3320,7 @@
         <mc:AlternateContent>
           <mc:Choice Requires="wps">
             <w:drawing>
-              <wp:anchor distT="0" distB="0" distL="114300" distR="114300" simplePos="0" relativeHeight="251696128" behindDoc="0" locked="0" layoutInCell="1" allowOverlap="1" wp14:anchorId="0C5054D1" wp14:editId="00D29492">
+              <wp:anchor distT="0" distB="0" distL="114300" distR="114300" simplePos="0" relativeHeight="251696128" behindDoc="0" locked="0" layoutInCell="1" allowOverlap="1" wp14:anchorId="3AABB6F7" wp14:editId="689702E9">
                 <wp:simplePos x="0" y="0"/>
                 <wp:positionH relativeFrom="column">
                   <wp:posOffset>-1040765</wp:posOffset>
@@ -3481,7 +3481,7 @@
         <mc:AlternateContent>
           <mc:Choice Requires="wps">
             <w:drawing>
-              <wp:anchor distT="0" distB="0" distL="114300" distR="114300" simplePos="0" relativeHeight="251692032" behindDoc="0" locked="0" layoutInCell="1" allowOverlap="1" wp14:anchorId="299A52D2" wp14:editId="20681B75">
+              <wp:anchor distT="0" distB="0" distL="114300" distR="114300" simplePos="0" relativeHeight="251692032" behindDoc="0" locked="0" layoutInCell="1" allowOverlap="1" wp14:anchorId="0457950A" wp14:editId="2EFD65CB">
                 <wp:simplePos x="0" y="0"/>
                 <wp:positionH relativeFrom="column">
                   <wp:posOffset>-1993265</wp:posOffset>
@@ -3570,7 +3570,7 @@
         <mc:AlternateContent>
           <mc:Choice Requires="wps">
             <w:drawing>
-              <wp:anchor distT="0" distB="0" distL="114300" distR="114300" simplePos="0" relativeHeight="251689984" behindDoc="0" locked="0" layoutInCell="1" allowOverlap="1" wp14:anchorId="54F21C53" wp14:editId="673582EA">
+              <wp:anchor distT="0" distB="0" distL="114300" distR="114300" simplePos="0" relativeHeight="251689984" behindDoc="0" locked="0" layoutInCell="1" allowOverlap="1" wp14:anchorId="4A36E953" wp14:editId="37A1E10E">
                 <wp:simplePos x="0" y="0"/>
                 <wp:positionH relativeFrom="column">
                   <wp:posOffset>-1041400</wp:posOffset>
@@ -3662,7 +3662,7 @@
         <mc:AlternateContent>
           <mc:Choice Requires="wps">
             <w:drawing>
-              <wp:anchor distT="0" distB="0" distL="114300" distR="114300" simplePos="0" relativeHeight="251712512" behindDoc="0" locked="0" layoutInCell="1" allowOverlap="1" wp14:anchorId="3974F449" wp14:editId="56CC6DD5">
+              <wp:anchor distT="0" distB="0" distL="114300" distR="114300" simplePos="0" relativeHeight="251712512" behindDoc="0" locked="0" layoutInCell="1" allowOverlap="1" wp14:anchorId="5843B000" wp14:editId="37C3C8A4">
                 <wp:simplePos x="0" y="0"/>
                 <wp:positionH relativeFrom="column">
                   <wp:posOffset>-1269365</wp:posOffset>
@@ -3752,7 +3752,7 @@
         <mc:AlternateContent>
           <mc:Choice Requires="wps">
             <w:drawing>
-              <wp:anchor distT="0" distB="0" distL="114300" distR="114300" simplePos="0" relativeHeight="251706368" behindDoc="0" locked="0" layoutInCell="1" allowOverlap="1" wp14:anchorId="2F5D74FC" wp14:editId="2F5DB852">
+              <wp:anchor distT="0" distB="0" distL="114300" distR="114300" simplePos="0" relativeHeight="251706368" behindDoc="0" locked="0" layoutInCell="1" allowOverlap="1" wp14:anchorId="6CF510D8" wp14:editId="1094236F">
                 <wp:simplePos x="0" y="0"/>
                 <wp:positionH relativeFrom="column">
                   <wp:posOffset>-926465</wp:posOffset>
@@ -3829,7 +3829,15 @@
                                 <w:sz w:val="16"/>
                                 <w:szCs w:val="16"/>
                               </w:rPr>
-                              <w:t>hasRoll</w:t>
+                              <w:t>h</w:t>
+                            </w:r>
+                            <w:r>
+                              <w:rPr>
+                                <w:color w:val="000000"/>
+                                <w:sz w:val="16"/>
+                                <w:szCs w:val="16"/>
+                              </w:rPr>
+                              <w:t>asRole</w:t>
                             </w:r>
                           </w:p>
                           <w:p>
@@ -3890,7 +3898,7 @@
           </mc:Choice>
           <mc:Fallback>
             <w:pict>
-              <v:shape id="Document 27" o:spid="_x0000_s1042" type="#_x0000_t114" style="position:absolute;margin-left:-72.9pt;margin-top:.15pt;width:54pt;height:1in;z-index:251706368;visibility:visible;mso-wrap-style:square;mso-width-percent:0;mso-height-percent:0;mso-wrap-distance-left:9pt;mso-wrap-distance-top:0;mso-wrap-distance-right:9pt;mso-wrap-distance-bottom:0;mso-position-horizontal:absolute;mso-position-horizontal-relative:text;mso-position-vertical:absolute;mso-position-vertical-relative:text;mso-width-percent:0;mso-height-percent:0;mso-width-relative:margin;mso-height-relative:margin;v-text-anchor:middle" o:gfxdata="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">
+              <v:shape id="Document 27" o:spid="_x0000_s1042" type="#_x0000_t114" style="position:absolute;margin-left:-72.9pt;margin-top:.15pt;width:54pt;height:1in;z-index:251706368;visibility:visible;mso-wrap-style:square;mso-width-percent:0;mso-height-percent:0;mso-wrap-distance-left:9pt;mso-wrap-distance-top:0;mso-wrap-distance-right:9pt;mso-wrap-distance-bottom:0;mso-position-horizontal:absolute;mso-position-horizontal-relative:text;mso-position-vertical:absolute;mso-position-vertical-relative:text;mso-width-percent:0;mso-height-percent:0;mso-width-relative:margin;mso-height-relative:margin;v-text-anchor:middle" o:gfxdata="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">
                 <v:shadow on="t" opacity="22937f" mv:blur="40000f" origin=",.5" offset="0,23000emu"/>
                 <v:textbox>
                   <w:txbxContent>
@@ -3909,7 +3917,15 @@
                           <w:sz w:val="16"/>
                           <w:szCs w:val="16"/>
                         </w:rPr>
-                        <w:t>hasRoll</w:t>
+                        <w:t>h</w:t>
+                      </w:r>
+                      <w:r>
+                        <w:rPr>
+                          <w:color w:val="000000"/>
+                          <w:sz w:val="16"/>
+                          <w:szCs w:val="16"/>
+                        </w:rPr>
+                        <w:t>asRole</w:t>
                       </w:r>
                     </w:p>
                     <w:p>
@@ -3963,7 +3979,7 @@
         <mc:AlternateContent>
           <mc:Choice Requires="wps">
             <w:drawing>
-              <wp:anchor distT="0" distB="0" distL="114300" distR="114300" simplePos="0" relativeHeight="251700224" behindDoc="0" locked="0" layoutInCell="1" allowOverlap="1" wp14:anchorId="445D7A5B" wp14:editId="512BC41B">
+              <wp:anchor distT="0" distB="0" distL="114300" distR="114300" simplePos="0" relativeHeight="251700224" behindDoc="0" locked="0" layoutInCell="1" allowOverlap="1" wp14:anchorId="1E2021A2" wp14:editId="51B70231">
                 <wp:simplePos x="0" y="0"/>
                 <wp:positionH relativeFrom="column">
                   <wp:posOffset>-1840865</wp:posOffset>
@@ -4117,7 +4133,7 @@
         <mc:AlternateContent>
           <mc:Choice Requires="wps">
             <w:drawing>
-              <wp:anchor distT="0" distB="0" distL="114300" distR="114300" simplePos="0" relativeHeight="251702272" behindDoc="0" locked="0" layoutInCell="1" allowOverlap="1" wp14:anchorId="1C797647" wp14:editId="7ABB5230">
+              <wp:anchor distT="0" distB="0" distL="114300" distR="114300" simplePos="0" relativeHeight="251702272" behindDoc="0" locked="0" layoutInCell="1" allowOverlap="1" wp14:anchorId="74DBF06F" wp14:editId="34A3BBF9">
                 <wp:simplePos x="0" y="0"/>
                 <wp:positionH relativeFrom="column">
                   <wp:posOffset>-1840865</wp:posOffset>
@@ -4193,15 +4209,7 @@
                                 <w:sz w:val="16"/>
                                 <w:szCs w:val="16"/>
                               </w:rPr>
-                              <w:t>Ing C</w:t>
-                            </w:r>
-                            <w:r>
-                              <w:rPr>
-                                <w:color w:val="000000"/>
-                                <w:sz w:val="16"/>
-                                <w:szCs w:val="16"/>
-                              </w:rPr>
-                              <w:t>lass</w:t>
+                              <w:t>Ing Class</w:t>
                             </w:r>
                           </w:p>
                         </w:txbxContent>
@@ -4271,7 +4279,7 @@
         <mc:AlternateContent>
           <mc:Choice Requires="wps">
             <w:drawing>
-              <wp:anchor distT="0" distB="0" distL="114300" distR="114300" simplePos="0" relativeHeight="251704320" behindDoc="0" locked="0" layoutInCell="1" allowOverlap="1" wp14:anchorId="5B76BE9D" wp14:editId="757B7662">
+              <wp:anchor distT="0" distB="0" distL="114300" distR="114300" simplePos="0" relativeHeight="251704320" behindDoc="0" locked="0" layoutInCell="1" allowOverlap="1" wp14:anchorId="086F1DCC" wp14:editId="29D6C286">
                 <wp:simplePos x="0" y="0"/>
                 <wp:positionH relativeFrom="column">
                   <wp:posOffset>-1840865</wp:posOffset>
@@ -4409,7 +4417,7 @@
         <mc:AlternateContent>
           <mc:Choice Requires="wps">
             <w:drawing>
-              <wp:anchor distT="0" distB="0" distL="114300" distR="114300" simplePos="0" relativeHeight="251714560" behindDoc="0" locked="0" layoutInCell="1" allowOverlap="1" wp14:anchorId="247BC787" wp14:editId="3BA2467B">
+              <wp:anchor distT="0" distB="0" distL="114300" distR="114300" simplePos="0" relativeHeight="251714560" behindDoc="0" locked="0" layoutInCell="1" allowOverlap="1" wp14:anchorId="2EF156FD" wp14:editId="7BA2E63F">
                 <wp:simplePos x="0" y="0"/>
                 <wp:positionH relativeFrom="column">
                   <wp:posOffset>-1269365</wp:posOffset>
@@ -4499,7 +4507,7 @@
         <mc:AlternateContent>
           <mc:Choice Requires="wps">
             <w:drawing>
-              <wp:anchor distT="0" distB="0" distL="114300" distR="114300" simplePos="0" relativeHeight="251716608" behindDoc="0" locked="0" layoutInCell="1" allowOverlap="1" wp14:anchorId="725B0F04" wp14:editId="2A5BF2BB">
+              <wp:anchor distT="0" distB="0" distL="114300" distR="114300" simplePos="0" relativeHeight="251716608" behindDoc="0" locked="0" layoutInCell="1" allowOverlap="1" wp14:anchorId="336803E3" wp14:editId="3869DED3">
                 <wp:simplePos x="0" y="0"/>
                 <wp:positionH relativeFrom="column">
                   <wp:posOffset>-1269365</wp:posOffset>
@@ -4589,7 +4597,7 @@
         <mc:AlternateContent>
           <mc:Choice Requires="wps">
             <w:drawing>
-              <wp:anchor distT="0" distB="0" distL="114300" distR="114300" simplePos="0" relativeHeight="251708416" behindDoc="0" locked="0" layoutInCell="1" allowOverlap="1" wp14:anchorId="44091446" wp14:editId="2B5B8DC9">
+              <wp:anchor distT="0" distB="0" distL="114300" distR="114300" simplePos="0" relativeHeight="251708416" behindDoc="0" locked="0" layoutInCell="1" allowOverlap="1" wp14:anchorId="509629CE" wp14:editId="2BCEA5EB">
                 <wp:simplePos x="0" y="0"/>
                 <wp:positionH relativeFrom="column">
                   <wp:posOffset>-926465</wp:posOffset>
@@ -4666,7 +4674,15 @@
                                 <w:sz w:val="16"/>
                                 <w:szCs w:val="16"/>
                               </w:rPr>
-                              <w:t>hasRoll</w:t>
+                              <w:t>h</w:t>
+                            </w:r>
+                            <w:r>
+                              <w:rPr>
+                                <w:color w:val="000000"/>
+                                <w:sz w:val="16"/>
+                                <w:szCs w:val="16"/>
+                              </w:rPr>
+                              <w:t>asRole</w:t>
                             </w:r>
                           </w:p>
                           <w:p>
@@ -4702,15 +4718,7 @@
                                 <w:sz w:val="16"/>
                                 <w:szCs w:val="16"/>
                               </w:rPr>
-                              <w:t>Ing</w:t>
-                            </w:r>
-                            <w:r>
-                              <w:rPr>
-                                <w:color w:val="000000"/>
-                                <w:sz w:val="16"/>
-                                <w:szCs w:val="16"/>
-                              </w:rPr>
-                              <w:t>Class</w:t>
+                              <w:t>IngClass</w:t>
                             </w:r>
                           </w:p>
                         </w:txbxContent>
@@ -4735,7 +4743,7 @@
           </mc:Choice>
           <mc:Fallback>
             <w:pict>
-              <v:shape id="Document 28" o:spid="_x0000_s1046" type="#_x0000_t114" style="position:absolute;margin-left:-72.9pt;margin-top:5.75pt;width:54pt;height:1in;z-index:251708416;visibility:visible;mso-wrap-style:square;mso-width-percent:0;mso-height-percent:0;mso-wrap-distance-left:9pt;mso-wrap-distance-top:0;mso-wrap-distance-right:9pt;mso-wrap-distance-bottom:0;mso-position-horizontal:absolute;mso-position-horizontal-relative:text;mso-position-vertical:absolute;mso-position-vertical-relative:text;mso-width-percent:0;mso-height-percent:0;mso-width-relative:margin;mso-height-relative:margin;v-text-anchor:middle" o:gfxdata="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">
+              <v:shape id="Document 28" o:spid="_x0000_s1046" type="#_x0000_t114" style="position:absolute;margin-left:-72.9pt;margin-top:5.75pt;width:54pt;height:1in;z-index:251708416;visibility:visible;mso-wrap-style:square;mso-width-percent:0;mso-height-percent:0;mso-wrap-distance-left:9pt;mso-wrap-distance-top:0;mso-wrap-distance-right:9pt;mso-wrap-distance-bottom:0;mso-position-horizontal:absolute;mso-position-horizontal-relative:text;mso-position-vertical:absolute;mso-position-vertical-relative:text;mso-width-percent:0;mso-height-percent:0;mso-width-relative:margin;mso-height-relative:margin;v-text-anchor:middle" o:gfxdata="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">
                 <v:shadow on="t" opacity="22937f" mv:blur="40000f" origin=",.5" offset="0,23000emu"/>
                 <v:textbox>
                   <w:txbxContent>
@@ -4754,7 +4762,15 @@
                           <w:sz w:val="16"/>
                           <w:szCs w:val="16"/>
                         </w:rPr>
-                        <w:t>hasRoll</w:t>
+                        <w:t>h</w:t>
+                      </w:r>
+                      <w:r>
+                        <w:rPr>
+                          <w:color w:val="000000"/>
+                          <w:sz w:val="16"/>
+                          <w:szCs w:val="16"/>
+                        </w:rPr>
+                        <w:t>asRole</w:t>
                       </w:r>
                     </w:p>
                     <w:p>
@@ -4790,15 +4806,7 @@
                           <w:sz w:val="16"/>
                           <w:szCs w:val="16"/>
                         </w:rPr>
-                        <w:t>Ing</w:t>
-                      </w:r>
-                      <w:r>
-                        <w:rPr>
-                          <w:color w:val="000000"/>
-                          <w:sz w:val="16"/>
-                          <w:szCs w:val="16"/>
-                        </w:rPr>
-                        <w:t>Class</w:t>
+                        <w:t>IngClass</w:t>
                       </w:r>
                     </w:p>
                   </w:txbxContent>
@@ -4816,7 +4824,7 @@
         <mc:AlternateContent>
           <mc:Choice Requires="wps">
             <w:drawing>
-              <wp:anchor distT="0" distB="0" distL="114300" distR="114300" simplePos="0" relativeHeight="251710464" behindDoc="0" locked="0" layoutInCell="1" allowOverlap="1" wp14:anchorId="15109367" wp14:editId="37F3901D">
+              <wp:anchor distT="0" distB="0" distL="114300" distR="114300" simplePos="0" relativeHeight="251710464" behindDoc="0" locked="0" layoutInCell="1" allowOverlap="1" wp14:anchorId="31BFF94B" wp14:editId="2CCB92AE">
                 <wp:simplePos x="0" y="0"/>
                 <wp:positionH relativeFrom="column">
                   <wp:posOffset>-926465</wp:posOffset>
@@ -4893,7 +4901,15 @@
                                 <w:sz w:val="16"/>
                                 <w:szCs w:val="16"/>
                               </w:rPr>
-                              <w:t>hasRoll</w:t>
+                              <w:t>h</w:t>
+                            </w:r>
+                            <w:r>
+                              <w:rPr>
+                                <w:color w:val="000000"/>
+                                <w:sz w:val="16"/>
+                                <w:szCs w:val="16"/>
+                              </w:rPr>
+                              <w:t>asRole</w:t>
                             </w:r>
                           </w:p>
                           <w:p>
@@ -4954,7 +4970,7 @@
           </mc:Choice>
           <mc:Fallback>
             <w:pict>
-              <v:shape id="Document 29" o:spid="_x0000_s1047" type="#_x0000_t114" style="position:absolute;margin-left:-72.9pt;margin-top:95.75pt;width:54pt;height:1in;z-index:251710464;visibility:visible;mso-wrap-style:square;mso-width-percent:0;mso-height-percent:0;mso-wrap-distance-left:9pt;mso-wrap-distance-top:0;mso-wrap-distance-right:9pt;mso-wrap-distance-bottom:0;mso-position-horizontal:absolute;mso-position-horizontal-relative:text;mso-position-vertical:absolute;mso-position-vertical-relative:text;mso-width-percent:0;mso-height-percent:0;mso-width-relative:margin;mso-height-relative:margin;v-text-anchor:middle" o:gfxdata="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">
+              <v:shape id="Document 29" o:spid="_x0000_s1047" type="#_x0000_t114" style="position:absolute;margin-left:-72.9pt;margin-top:95.75pt;width:54pt;height:1in;z-index:251710464;visibility:visible;mso-wrap-style:square;mso-width-percent:0;mso-height-percent:0;mso-wrap-distance-left:9pt;mso-wrap-distance-top:0;mso-wrap-distance-right:9pt;mso-wrap-distance-bottom:0;mso-position-horizontal:absolute;mso-position-horizontal-relative:text;mso-position-vertical:absolute;mso-position-vertical-relative:text;mso-width-percent:0;mso-height-percent:0;mso-width-relative:margin;mso-height-relative:margin;v-text-anchor:middle" o:gfxdata="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">
                 <v:shadow on="t" opacity="22937f" mv:blur="40000f" origin=",.5" offset="0,23000emu"/>
                 <v:textbox>
                   <w:txbxContent>
@@ -4973,7 +4989,15 @@
                           <w:sz w:val="16"/>
                           <w:szCs w:val="16"/>
                         </w:rPr>
-                        <w:t>hasRoll</w:t>
+                        <w:t>h</w:t>
+                      </w:r>
+                      <w:r>
+                        <w:rPr>
+                          <w:color w:val="000000"/>
+                          <w:sz w:val="16"/>
+                          <w:szCs w:val="16"/>
+                        </w:rPr>
+                        <w:t>asRole</w:t>
                       </w:r>
                     </w:p>
                     <w:p>
@@ -5040,7 +5064,7 @@
         <mc:AlternateContent>
           <mc:Choice Requires="wps">
             <w:drawing>
-              <wp:anchor distT="0" distB="0" distL="114300" distR="114300" simplePos="0" relativeHeight="251694080" behindDoc="0" locked="0" layoutInCell="1" allowOverlap="1" wp14:anchorId="4EB90B0A" wp14:editId="2BE96270">
+              <wp:anchor distT="0" distB="0" distL="114300" distR="114300" simplePos="0" relativeHeight="251694080" behindDoc="0" locked="0" layoutInCell="1" allowOverlap="1" wp14:anchorId="18C6EE49" wp14:editId="22B02E87">
                 <wp:simplePos x="0" y="0"/>
                 <wp:positionH relativeFrom="column">
                   <wp:posOffset>-1497965</wp:posOffset>
@@ -5170,7 +5194,7 @@
         <mc:AlternateContent>
           <mc:Choice Requires="wps">
             <w:drawing>
-              <wp:anchor distT="0" distB="0" distL="114300" distR="114300" simplePos="0" relativeHeight="251730944" behindDoc="0" locked="0" layoutInCell="1" allowOverlap="1" wp14:anchorId="497984A7" wp14:editId="55E2C9F1">
+              <wp:anchor distT="0" distB="0" distL="114300" distR="114300" simplePos="0" relativeHeight="251730944" behindDoc="0" locked="0" layoutInCell="1" allowOverlap="1" wp14:anchorId="5BF5B9DF" wp14:editId="7CE88F21">
                 <wp:simplePos x="0" y="0"/>
                 <wp:positionH relativeFrom="column">
                   <wp:posOffset>152400</wp:posOffset>
@@ -5260,7 +5284,7 @@
         <mc:AlternateContent>
           <mc:Choice Requires="wps">
             <w:drawing>
-              <wp:anchor distT="0" distB="0" distL="114300" distR="114300" simplePos="0" relativeHeight="251731968" behindDoc="0" locked="0" layoutInCell="1" allowOverlap="1" wp14:anchorId="16070E5D" wp14:editId="27BEC58D">
+              <wp:anchor distT="0" distB="0" distL="114300" distR="114300" simplePos="0" relativeHeight="251731968" behindDoc="0" locked="0" layoutInCell="1" allowOverlap="1" wp14:anchorId="00C7CD25" wp14:editId="0C15A424">
                 <wp:simplePos x="0" y="0"/>
                 <wp:positionH relativeFrom="column">
                   <wp:posOffset>266700</wp:posOffset>
@@ -5399,7 +5423,7 @@
         <mc:AlternateContent>
           <mc:Choice Requires="wps">
             <w:drawing>
-              <wp:anchor distT="0" distB="0" distL="114300" distR="114300" simplePos="0" relativeHeight="251732992" behindDoc="0" locked="0" layoutInCell="1" allowOverlap="1" wp14:anchorId="06734F8D" wp14:editId="10BF932A">
+              <wp:anchor distT="0" distB="0" distL="114300" distR="114300" simplePos="0" relativeHeight="251732992" behindDoc="0" locked="0" layoutInCell="1" allowOverlap="1" wp14:anchorId="3546A630" wp14:editId="72624BC0">
                 <wp:simplePos x="0" y="0"/>
                 <wp:positionH relativeFrom="column">
                   <wp:posOffset>266700</wp:posOffset>
@@ -5537,7 +5561,7 @@
         <mc:AlternateContent>
           <mc:Choice Requires="wps">
             <w:drawing>
-              <wp:anchor distT="0" distB="0" distL="114300" distR="114300" simplePos="0" relativeHeight="251734016" behindDoc="0" locked="0" layoutInCell="1" allowOverlap="1" wp14:anchorId="090788B1" wp14:editId="0113A920">
+              <wp:anchor distT="0" distB="0" distL="114300" distR="114300" simplePos="0" relativeHeight="251734016" behindDoc="0" locked="0" layoutInCell="1" allowOverlap="1" wp14:anchorId="4000F1CF" wp14:editId="7F496764">
                 <wp:simplePos x="0" y="0"/>
                 <wp:positionH relativeFrom="column">
                   <wp:posOffset>2324100</wp:posOffset>
@@ -5624,7 +5648,7 @@
         <mc:AlternateContent>
           <mc:Choice Requires="wps">
             <w:drawing>
-              <wp:anchor distT="0" distB="0" distL="114300" distR="114300" simplePos="0" relativeHeight="251735040" behindDoc="0" locked="0" layoutInCell="1" allowOverlap="1" wp14:anchorId="7A1C0667" wp14:editId="202E9BD3">
+              <wp:anchor distT="0" distB="0" distL="114300" distR="114300" simplePos="0" relativeHeight="251735040" behindDoc="0" locked="0" layoutInCell="1" allowOverlap="1" wp14:anchorId="3E105553" wp14:editId="13A61D82">
                 <wp:simplePos x="0" y="0"/>
                 <wp:positionH relativeFrom="column">
                   <wp:posOffset>1866900</wp:posOffset>
@@ -5714,7 +5738,7 @@
         <mc:AlternateContent>
           <mc:Choice Requires="wps">
             <w:drawing>
-              <wp:anchor distT="0" distB="0" distL="114300" distR="114300" simplePos="0" relativeHeight="251736064" behindDoc="0" locked="0" layoutInCell="1" allowOverlap="1" wp14:anchorId="62D6A435" wp14:editId="5F666CBA">
+              <wp:anchor distT="0" distB="0" distL="114300" distR="114300" simplePos="0" relativeHeight="251736064" behindDoc="0" locked="0" layoutInCell="1" allowOverlap="1" wp14:anchorId="66C6BB39" wp14:editId="71095FFB">
                 <wp:simplePos x="0" y="0"/>
                 <wp:positionH relativeFrom="column">
                   <wp:posOffset>2667000</wp:posOffset>
@@ -5799,7 +5823,7 @@
         <mc:AlternateContent>
           <mc:Choice Requires="wps">
             <w:drawing>
-              <wp:anchor distT="0" distB="0" distL="114300" distR="114300" simplePos="0" relativeHeight="251737088" behindDoc="0" locked="0" layoutInCell="1" allowOverlap="1" wp14:anchorId="226136D2" wp14:editId="0680DC0D">
+              <wp:anchor distT="0" distB="0" distL="114300" distR="114300" simplePos="0" relativeHeight="251737088" behindDoc="0" locked="0" layoutInCell="1" allowOverlap="1" wp14:anchorId="0FB41E11" wp14:editId="0BF22BA6">
                 <wp:simplePos x="0" y="0"/>
                 <wp:positionH relativeFrom="column">
                   <wp:posOffset>2552700</wp:posOffset>
@@ -5884,7 +5908,7 @@
         <mc:AlternateContent>
           <mc:Choice Requires="wps">
             <w:drawing>
-              <wp:anchor distT="0" distB="0" distL="114300" distR="114300" simplePos="0" relativeHeight="251738112" behindDoc="0" locked="0" layoutInCell="1" allowOverlap="1" wp14:anchorId="7E419915" wp14:editId="359ABDE7">
+              <wp:anchor distT="0" distB="0" distL="114300" distR="114300" simplePos="0" relativeHeight="251738112" behindDoc="0" locked="0" layoutInCell="1" allowOverlap="1" wp14:anchorId="64813EFE" wp14:editId="4D5A7F3F">
                 <wp:simplePos x="0" y="0"/>
                 <wp:positionH relativeFrom="column">
                   <wp:posOffset>2438400</wp:posOffset>
@@ -6013,7 +6037,7 @@
         <mc:AlternateContent>
           <mc:Choice Requires="wps">
             <w:drawing>
-              <wp:anchor distT="0" distB="0" distL="114300" distR="114300" simplePos="0" relativeHeight="251739136" behindDoc="0" locked="0" layoutInCell="1" allowOverlap="1" wp14:anchorId="5F7274A1" wp14:editId="44F12213">
+              <wp:anchor distT="0" distB="0" distL="114300" distR="114300" simplePos="0" relativeHeight="251739136" behindDoc="0" locked="0" layoutInCell="1" allowOverlap="1" wp14:anchorId="23D08016" wp14:editId="10CE8A8F">
                 <wp:simplePos x="0" y="0"/>
                 <wp:positionH relativeFrom="column">
                   <wp:posOffset>2552700</wp:posOffset>
@@ -6142,7 +6166,7 @@
         <mc:AlternateContent>
           <mc:Choice Requires="wps">
             <w:drawing>
-              <wp:anchor distT="0" distB="0" distL="114300" distR="114300" simplePos="0" relativeHeight="251740160" behindDoc="0" locked="0" layoutInCell="1" allowOverlap="1" wp14:anchorId="48F60F5C" wp14:editId="22B81D75">
+              <wp:anchor distT="0" distB="0" distL="114300" distR="114300" simplePos="0" relativeHeight="251740160" behindDoc="0" locked="0" layoutInCell="1" allowOverlap="1" wp14:anchorId="5EA65D20" wp14:editId="2F4F71E9">
                 <wp:simplePos x="0" y="0"/>
                 <wp:positionH relativeFrom="column">
                   <wp:posOffset>3467100</wp:posOffset>
@@ -6232,7 +6256,7 @@
         <mc:AlternateContent>
           <mc:Choice Requires="wps">
             <w:drawing>
-              <wp:anchor distT="0" distB="0" distL="114300" distR="114300" simplePos="0" relativeHeight="251741184" behindDoc="0" locked="0" layoutInCell="1" allowOverlap="1" wp14:anchorId="463233FC" wp14:editId="0F011661">
+              <wp:anchor distT="0" distB="0" distL="114300" distR="114300" simplePos="0" relativeHeight="251741184" behindDoc="0" locked="0" layoutInCell="1" allowOverlap="1" wp14:anchorId="15D1D6F5" wp14:editId="2E302A48">
                 <wp:simplePos x="0" y="0"/>
                 <wp:positionH relativeFrom="column">
                   <wp:posOffset>3924300</wp:posOffset>
@@ -6319,7 +6343,7 @@
         <mc:AlternateContent>
           <mc:Choice Requires="wps">
             <w:drawing>
-              <wp:anchor distT="0" distB="0" distL="114300" distR="114300" simplePos="0" relativeHeight="251742208" behindDoc="0" locked="0" layoutInCell="1" allowOverlap="1" wp14:anchorId="7D04DC0C" wp14:editId="3E7AB39E">
+              <wp:anchor distT="0" distB="0" distL="114300" distR="114300" simplePos="0" relativeHeight="251742208" behindDoc="0" locked="0" layoutInCell="1" allowOverlap="1" wp14:anchorId="08D2C541" wp14:editId="18E611D4">
                 <wp:simplePos x="0" y="0"/>
                 <wp:positionH relativeFrom="column">
                   <wp:posOffset>4038600</wp:posOffset>
@@ -6448,7 +6472,7 @@
         <mc:AlternateContent>
           <mc:Choice Requires="wps">
             <w:drawing>
-              <wp:anchor distT="0" distB="0" distL="114300" distR="114300" simplePos="0" relativeHeight="251743232" behindDoc="0" locked="0" layoutInCell="1" allowOverlap="1" wp14:anchorId="13BD5907" wp14:editId="620D12EB">
+              <wp:anchor distT="0" distB="0" distL="114300" distR="114300" simplePos="0" relativeHeight="251743232" behindDoc="0" locked="0" layoutInCell="1" allowOverlap="1" wp14:anchorId="4D46A2DE" wp14:editId="29E308F9">
                 <wp:simplePos x="0" y="0"/>
                 <wp:positionH relativeFrom="column">
                   <wp:posOffset>609600</wp:posOffset>
@@ -6566,7 +6590,7 @@
         <mc:AlternateContent>
           <mc:Choice Requires="wps">
             <w:drawing>
-              <wp:anchor distT="0" distB="0" distL="114300" distR="114300" simplePos="0" relativeHeight="251744256" behindDoc="0" locked="0" layoutInCell="1" allowOverlap="1" wp14:anchorId="32A629DD" wp14:editId="2BA0C706">
+              <wp:anchor distT="0" distB="0" distL="114300" distR="114300" simplePos="0" relativeHeight="251744256" behindDoc="0" locked="0" layoutInCell="1" allowOverlap="1" wp14:anchorId="05DC08A2" wp14:editId="6543EFF6">
                 <wp:simplePos x="0" y="0"/>
                 <wp:positionH relativeFrom="column">
                   <wp:posOffset>2438400</wp:posOffset>
@@ -6684,7 +6708,7 @@
         <mc:AlternateContent>
           <mc:Choice Requires="wps">
             <w:drawing>
-              <wp:anchor distT="0" distB="0" distL="114300" distR="114300" simplePos="0" relativeHeight="251745280" behindDoc="0" locked="0" layoutInCell="1" allowOverlap="1" wp14:anchorId="621EC540" wp14:editId="51822169">
+              <wp:anchor distT="0" distB="0" distL="114300" distR="114300" simplePos="0" relativeHeight="251745280" behindDoc="0" locked="0" layoutInCell="1" allowOverlap="1" wp14:anchorId="7A59AAA6" wp14:editId="5CF48CED">
                 <wp:simplePos x="0" y="0"/>
                 <wp:positionH relativeFrom="column">
                   <wp:posOffset>4038600</wp:posOffset>
@@ -6802,7 +6826,7 @@
         <mc:AlternateContent>
           <mc:Choice Requires="wps">
             <w:drawing>
-              <wp:anchor distT="0" distB="0" distL="114300" distR="114300" simplePos="0" relativeHeight="251746304" behindDoc="0" locked="0" layoutInCell="1" allowOverlap="1" wp14:anchorId="6195123A" wp14:editId="2EE932CF">
+              <wp:anchor distT="0" distB="0" distL="114300" distR="114300" simplePos="0" relativeHeight="251746304" behindDoc="0" locked="0" layoutInCell="1" allowOverlap="1" wp14:anchorId="2CCF4C38" wp14:editId="27ABDE4E">
                 <wp:simplePos x="0" y="0"/>
                 <wp:positionH relativeFrom="column">
                   <wp:posOffset>1066800</wp:posOffset>
@@ -6880,7 +6904,15 @@
                                 <w:sz w:val="16"/>
                                 <w:szCs w:val="16"/>
                               </w:rPr>
-                              <w:t>hasRoll</w:t>
+                              <w:t>h</w:t>
+                            </w:r>
+                            <w:r>
+                              <w:rPr>
+                                <w:color w:val="000000"/>
+                                <w:sz w:val="16"/>
+                                <w:szCs w:val="16"/>
+                              </w:rPr>
+                              <w:t>asRole</w:t>
                             </w:r>
                           </w:p>
                           <w:p>
@@ -6944,23 +6976,7 @@
                                 <w:sz w:val="16"/>
                                 <w:szCs w:val="16"/>
                               </w:rPr>
-                              <w:t>Value = “</w:t>
-                            </w:r>
-                            <w:r>
-                              <w:rPr>
-                                <w:color w:val="000000"/>
-                                <w:sz w:val="16"/>
-                                <w:szCs w:val="16"/>
-                              </w:rPr>
-                              <w:t>filter</w:t>
-                            </w:r>
-                            <w:r>
-                              <w:rPr>
-                                <w:color w:val="000000"/>
-                                <w:sz w:val="16"/>
-                                <w:szCs w:val="16"/>
-                              </w:rPr>
-                              <w:t>”</w:t>
+                              <w:t>Value = “filter”</w:t>
                             </w:r>
                           </w:p>
                         </w:txbxContent>
@@ -7003,7 +7019,15 @@
                           <w:sz w:val="16"/>
                           <w:szCs w:val="16"/>
                         </w:rPr>
-                        <w:t>hasRoll</w:t>
+                        <w:t>h</w:t>
+                      </w:r>
+                      <w:r>
+                        <w:rPr>
+                          <w:color w:val="000000"/>
+                          <w:sz w:val="16"/>
+                          <w:szCs w:val="16"/>
+                        </w:rPr>
+                        <w:t>asRole</w:t>
                       </w:r>
                     </w:p>
                     <w:p>
@@ -7067,23 +7091,7 @@
                           <w:sz w:val="16"/>
                           <w:szCs w:val="16"/>
                         </w:rPr>
-                        <w:t>Value = “</w:t>
-                      </w:r>
-                      <w:r>
-                        <w:rPr>
-                          <w:color w:val="000000"/>
-                          <w:sz w:val="16"/>
-                          <w:szCs w:val="16"/>
-                        </w:rPr>
-                        <w:t>filter</w:t>
-                      </w:r>
-                      <w:r>
-                        <w:rPr>
-                          <w:color w:val="000000"/>
-                          <w:sz w:val="16"/>
-                          <w:szCs w:val="16"/>
-                        </w:rPr>
-                        <w:t>”</w:t>
+                        <w:t>Value = “filter”</w:t>
                       </w:r>
                     </w:p>
                   </w:txbxContent>
@@ -7101,7 +7109,7 @@
         <mc:AlternateContent>
           <mc:Choice Requires="wps">
             <w:drawing>
-              <wp:anchor distT="0" distB="0" distL="114300" distR="114300" simplePos="0" relativeHeight="251747328" behindDoc="0" locked="0" layoutInCell="1" allowOverlap="1" wp14:anchorId="45DC0731" wp14:editId="250CAD0F">
+              <wp:anchor distT="0" distB="0" distL="114300" distR="114300" simplePos="0" relativeHeight="251747328" behindDoc="0" locked="0" layoutInCell="1" allowOverlap="1" wp14:anchorId="077C27A3" wp14:editId="41094EC3">
                 <wp:simplePos x="0" y="0"/>
                 <wp:positionH relativeFrom="column">
                   <wp:posOffset>838200</wp:posOffset>
@@ -7203,10 +7211,6 @@
     <w:p/>
     <w:p/>
     <w:p/>
-    <w:p>
-      <w:bookmarkStart w:id="0" w:name="_GoBack"/>
-      <w:bookmarkEnd w:id="0"/>
-    </w:p>
     <w:p/>
     <w:p/>
     <w:p/>
@@ -7219,6 +7223,2553 @@
     <w:p/>
     <w:p/>
     <w:p/>
+    <w:p/>
+    <w:p/>
+    <w:p/>
+    <w:p/>
+    <w:p/>
+    <w:p/>
+    <w:p/>
+    <w:p/>
+    <w:p/>
+    <w:p/>
+    <w:p/>
+    <w:p/>
+    <w:p/>
+    <w:p/>
+    <w:p/>
+    <w:p>
+      <w:r>
+        <w:rPr>
+          <w:noProof/>
+        </w:rPr>
+        <mc:AlternateContent>
+          <mc:Choice Requires="wps">
+            <w:drawing>
+              <wp:anchor distT="0" distB="0" distL="114300" distR="114300" simplePos="0" relativeHeight="251749376" behindDoc="1" locked="0" layoutInCell="1" allowOverlap="1" wp14:anchorId="1D1F71AC" wp14:editId="5A589D5D">
+                <wp:simplePos x="0" y="0"/>
+                <wp:positionH relativeFrom="column">
+                  <wp:posOffset>2324100</wp:posOffset>
+                </wp:positionH>
+                <wp:positionV relativeFrom="paragraph">
+                  <wp:posOffset>3467100</wp:posOffset>
+                </wp:positionV>
+                <wp:extent cx="1143000" cy="1600200"/>
+                <wp:effectExtent l="0" t="0" r="25400" b="25400"/>
+                <wp:wrapNone/>
+                <wp:docPr id="61" name="Rounded Rectangle 61"/>
+                <wp:cNvGraphicFramePr/>
+                <a:graphic xmlns:a="http://schemas.openxmlformats.org/drawingml/2006/main">
+                  <a:graphicData uri="http://schemas.microsoft.com/office/word/2010/wordprocessingShape">
+                    <wps:wsp>
+                      <wps:cNvSpPr/>
+                      <wps:spPr>
+                        <a:xfrm>
+                          <a:off x="0" y="0"/>
+                          <a:ext cx="1143000" cy="1600200"/>
+                        </a:xfrm>
+                        <a:prstGeom prst="roundRect">
+                          <a:avLst/>
+                        </a:prstGeom>
+                        <a:noFill/>
+                        <a:ln>
+                          <a:solidFill>
+                            <a:schemeClr val="tx1"/>
+                          </a:solidFill>
+                        </a:ln>
+                        <a:effectLst/>
+                      </wps:spPr>
+                      <wps:style>
+                        <a:lnRef idx="1">
+                          <a:schemeClr val="accent1"/>
+                        </a:lnRef>
+                        <a:fillRef idx="3">
+                          <a:schemeClr val="accent1"/>
+                        </a:fillRef>
+                        <a:effectRef idx="2">
+                          <a:schemeClr val="accent1"/>
+                        </a:effectRef>
+                        <a:fontRef idx="minor">
+                          <a:schemeClr val="lt1"/>
+                        </a:fontRef>
+                      </wps:style>
+                      <wps:bodyPr rot="0" spcFirstLastPara="0" vertOverflow="overflow" horzOverflow="overflow" vert="horz" wrap="square" lIns="91440" tIns="45720" rIns="91440" bIns="45720" numCol="1" spcCol="0" rtlCol="0" fromWordArt="0" anchor="ctr" anchorCtr="0" forceAA="0" compatLnSpc="1">
+                        <a:prstTxWarp prst="textNoShape">
+                          <a:avLst/>
+                        </a:prstTxWarp>
+                        <a:noAutofit/>
+                      </wps:bodyPr>
+                    </wps:wsp>
+                  </a:graphicData>
+                </a:graphic>
+              </wp:anchor>
+            </w:drawing>
+          </mc:Choice>
+          <mc:Fallback>
+            <w:pict>
+              <v:roundrect id="Rounded Rectangle 61" o:spid="_x0000_s1026" style="position:absolute;margin-left:183pt;margin-top:273pt;width:90pt;height:126pt;z-index:-251567104;visibility:visible;mso-wrap-style:square;mso-wrap-distance-left:9pt;mso-wrap-distance-top:0;mso-wrap-distance-right:9pt;mso-wrap-distance-bottom:0;mso-position-horizontal:absolute;mso-position-horizontal-relative:text;mso-position-vertical:absolute;mso-position-vertical-relative:text;v-text-anchor:middle" arcsize="10923f" o:gfxdata="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" filled="f" strokecolor="black [3213]"/>
+            </w:pict>
+          </mc:Fallback>
+        </mc:AlternateContent>
+      </w:r>
+      <w:r>
+        <w:rPr>
+          <w:noProof/>
+        </w:rPr>
+        <mc:AlternateContent>
+          <mc:Choice Requires="wps">
+            <w:drawing>
+              <wp:anchor distT="0" distB="0" distL="114300" distR="114300" simplePos="0" relativeHeight="251751424" behindDoc="1" locked="0" layoutInCell="1" allowOverlap="1" wp14:anchorId="623BBB08" wp14:editId="5412634B">
+                <wp:simplePos x="0" y="0"/>
+                <wp:positionH relativeFrom="column">
+                  <wp:posOffset>2667000</wp:posOffset>
+                </wp:positionH>
+                <wp:positionV relativeFrom="paragraph">
+                  <wp:posOffset>3581400</wp:posOffset>
+                </wp:positionV>
+                <wp:extent cx="685800" cy="228600"/>
+                <wp:effectExtent l="50800" t="25400" r="76200" b="101600"/>
+                <wp:wrapNone/>
+                <wp:docPr id="63" name="Process 63"/>
+                <wp:cNvGraphicFramePr/>
+                <a:graphic xmlns:a="http://schemas.openxmlformats.org/drawingml/2006/main">
+                  <a:graphicData uri="http://schemas.microsoft.com/office/word/2010/wordprocessingShape">
+                    <wps:wsp>
+                      <wps:cNvSpPr/>
+                      <wps:spPr>
+                        <a:xfrm>
+                          <a:off x="0" y="0"/>
+                          <a:ext cx="685800" cy="228600"/>
+                        </a:xfrm>
+                        <a:prstGeom prst="flowChartProcess">
+                          <a:avLst/>
+                        </a:prstGeom>
+                        <a:solidFill>
+                          <a:srgbClr val="FFFFFF"/>
+                        </a:solidFill>
+                        <a:ln>
+                          <a:solidFill>
+                            <a:srgbClr val="000000"/>
+                          </a:solidFill>
+                        </a:ln>
+                      </wps:spPr>
+                      <wps:style>
+                        <a:lnRef idx="1">
+                          <a:schemeClr val="accent1"/>
+                        </a:lnRef>
+                        <a:fillRef idx="3">
+                          <a:schemeClr val="accent1"/>
+                        </a:fillRef>
+                        <a:effectRef idx="2">
+                          <a:schemeClr val="accent1"/>
+                        </a:effectRef>
+                        <a:fontRef idx="minor">
+                          <a:schemeClr val="lt1"/>
+                        </a:fontRef>
+                      </wps:style>
+                      <wps:bodyPr rot="0" spcFirstLastPara="0" vertOverflow="overflow" horzOverflow="overflow" vert="horz" wrap="square" lIns="91440" tIns="45720" rIns="91440" bIns="45720" numCol="1" spcCol="0" rtlCol="0" fromWordArt="0" anchor="ctr" anchorCtr="0" forceAA="0" compatLnSpc="1">
+                        <a:prstTxWarp prst="textNoShape">
+                          <a:avLst/>
+                        </a:prstTxWarp>
+                        <a:noAutofit/>
+                      </wps:bodyPr>
+                    </wps:wsp>
+                  </a:graphicData>
+                </a:graphic>
+              </wp:anchor>
+            </w:drawing>
+          </mc:Choice>
+          <mc:Fallback>
+            <w:pict>
+              <v:shapetype id="_x0000_t109" coordsize="21600,21600" o:spt="109" path="m0,0l0,21600,21600,21600,21600,0xe">
+                <v:stroke joinstyle="miter"/>
+                <v:path gradientshapeok="t" o:connecttype="rect"/>
+              </v:shapetype>
+              <v:shape id="Process 63" o:spid="_x0000_s1026" type="#_x0000_t109" style="position:absolute;margin-left:210pt;margin-top:282pt;width:54pt;height:18pt;z-index:-251565056;visibility:visible;mso-wrap-style:square;mso-wrap-distance-left:9pt;mso-wrap-distance-top:0;mso-wrap-distance-right:9pt;mso-wrap-distance-bottom:0;mso-position-horizontal:absolute;mso-position-horizontal-relative:text;mso-position-vertical:absolute;mso-position-vertical-relative:text;v-text-anchor:middle" o:gfxdata="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">
+                <v:shadow on="t" opacity="22937f" mv:blur="40000f" origin=",.5" offset="0,23000emu"/>
+              </v:shape>
+            </w:pict>
+          </mc:Fallback>
+        </mc:AlternateContent>
+      </w:r>
+      <w:r>
+        <w:rPr>
+          <w:noProof/>
+        </w:rPr>
+        <mc:AlternateContent>
+          <mc:Choice Requires="wps">
+            <w:drawing>
+              <wp:anchor distT="0" distB="0" distL="114300" distR="114300" simplePos="0" relativeHeight="251752448" behindDoc="1" locked="0" layoutInCell="1" allowOverlap="1" wp14:anchorId="451493A5" wp14:editId="4170EE58">
+                <wp:simplePos x="0" y="0"/>
+                <wp:positionH relativeFrom="column">
+                  <wp:posOffset>2552700</wp:posOffset>
+                </wp:positionH>
+                <wp:positionV relativeFrom="paragraph">
+                  <wp:posOffset>3695700</wp:posOffset>
+                </wp:positionV>
+                <wp:extent cx="685800" cy="228600"/>
+                <wp:effectExtent l="50800" t="25400" r="76200" b="101600"/>
+                <wp:wrapNone/>
+                <wp:docPr id="64" name="Process 64"/>
+                <wp:cNvGraphicFramePr/>
+                <a:graphic xmlns:a="http://schemas.openxmlformats.org/drawingml/2006/main">
+                  <a:graphicData uri="http://schemas.microsoft.com/office/word/2010/wordprocessingShape">
+                    <wps:wsp>
+                      <wps:cNvSpPr/>
+                      <wps:spPr>
+                        <a:xfrm>
+                          <a:off x="0" y="0"/>
+                          <a:ext cx="685800" cy="228600"/>
+                        </a:xfrm>
+                        <a:prstGeom prst="flowChartProcess">
+                          <a:avLst/>
+                        </a:prstGeom>
+                        <a:solidFill>
+                          <a:srgbClr val="FFFFFF"/>
+                        </a:solidFill>
+                        <a:ln>
+                          <a:solidFill>
+                            <a:srgbClr val="000000"/>
+                          </a:solidFill>
+                        </a:ln>
+                      </wps:spPr>
+                      <wps:style>
+                        <a:lnRef idx="1">
+                          <a:schemeClr val="accent1"/>
+                        </a:lnRef>
+                        <a:fillRef idx="3">
+                          <a:schemeClr val="accent1"/>
+                        </a:fillRef>
+                        <a:effectRef idx="2">
+                          <a:schemeClr val="accent1"/>
+                        </a:effectRef>
+                        <a:fontRef idx="minor">
+                          <a:schemeClr val="lt1"/>
+                        </a:fontRef>
+                      </wps:style>
+                      <wps:bodyPr rot="0" spcFirstLastPara="0" vertOverflow="overflow" horzOverflow="overflow" vert="horz" wrap="square" lIns="91440" tIns="45720" rIns="91440" bIns="45720" numCol="1" spcCol="0" rtlCol="0" fromWordArt="0" anchor="ctr" anchorCtr="0" forceAA="0" compatLnSpc="1">
+                        <a:prstTxWarp prst="textNoShape">
+                          <a:avLst/>
+                        </a:prstTxWarp>
+                        <a:noAutofit/>
+                      </wps:bodyPr>
+                    </wps:wsp>
+                  </a:graphicData>
+                </a:graphic>
+              </wp:anchor>
+            </w:drawing>
+          </mc:Choice>
+          <mc:Fallback>
+            <w:pict>
+              <v:shape id="Process 64" o:spid="_x0000_s1026" type="#_x0000_t109" style="position:absolute;margin-left:201pt;margin-top:291pt;width:54pt;height:18pt;z-index:-251564032;visibility:visible;mso-wrap-style:square;mso-wrap-distance-left:9pt;mso-wrap-distance-top:0;mso-wrap-distance-right:9pt;mso-wrap-distance-bottom:0;mso-position-horizontal:absolute;mso-position-horizontal-relative:text;mso-position-vertical:absolute;mso-position-vertical-relative:text;v-text-anchor:middle" o:gfxdata="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">
+                <v:shadow on="t" opacity="22937f" mv:blur="40000f" origin=",.5" offset="0,23000emu"/>
+              </v:shape>
+            </w:pict>
+          </mc:Fallback>
+        </mc:AlternateContent>
+      </w:r>
+      <w:r>
+        <w:rPr>
+          <w:noProof/>
+        </w:rPr>
+        <mc:AlternateContent>
+          <mc:Choice Requires="wps">
+            <w:drawing>
+              <wp:anchor distT="0" distB="0" distL="114300" distR="114300" simplePos="0" relativeHeight="251753472" behindDoc="1" locked="0" layoutInCell="1" allowOverlap="1" wp14:anchorId="247471CC" wp14:editId="223E720F">
+                <wp:simplePos x="0" y="0"/>
+                <wp:positionH relativeFrom="column">
+                  <wp:posOffset>2438400</wp:posOffset>
+                </wp:positionH>
+                <wp:positionV relativeFrom="paragraph">
+                  <wp:posOffset>3810000</wp:posOffset>
+                </wp:positionV>
+                <wp:extent cx="685800" cy="228600"/>
+                <wp:effectExtent l="50800" t="25400" r="76200" b="101600"/>
+                <wp:wrapNone/>
+                <wp:docPr id="65" name="Process 65"/>
+                <wp:cNvGraphicFramePr/>
+                <a:graphic xmlns:a="http://schemas.openxmlformats.org/drawingml/2006/main">
+                  <a:graphicData uri="http://schemas.microsoft.com/office/word/2010/wordprocessingShape">
+                    <wps:wsp>
+                      <wps:cNvSpPr/>
+                      <wps:spPr>
+                        <a:xfrm>
+                          <a:off x="0" y="0"/>
+                          <a:ext cx="685800" cy="228600"/>
+                        </a:xfrm>
+                        <a:prstGeom prst="flowChartProcess">
+                          <a:avLst/>
+                        </a:prstGeom>
+                        <a:solidFill>
+                          <a:srgbClr val="FFFFFF"/>
+                        </a:solidFill>
+                        <a:ln>
+                          <a:solidFill>
+                            <a:srgbClr val="000000"/>
+                          </a:solidFill>
+                        </a:ln>
+                      </wps:spPr>
+                      <wps:style>
+                        <a:lnRef idx="1">
+                          <a:schemeClr val="accent1"/>
+                        </a:lnRef>
+                        <a:fillRef idx="3">
+                          <a:schemeClr val="accent1"/>
+                        </a:fillRef>
+                        <a:effectRef idx="2">
+                          <a:schemeClr val="accent1"/>
+                        </a:effectRef>
+                        <a:fontRef idx="minor">
+                          <a:schemeClr val="lt1"/>
+                        </a:fontRef>
+                      </wps:style>
+                      <wps:txbx>
+                        <w:txbxContent>
+                          <w:p>
+                            <w:pPr>
+                              <w:jc w:val="center"/>
+                              <w:rPr>
+                                <w:color w:val="000000"/>
+                                <w:sz w:val="16"/>
+                                <w:szCs w:val="16"/>
+                              </w:rPr>
+                            </w:pPr>
+                            <w:r>
+                              <w:rPr>
+                                <w:color w:val="000000"/>
+                                <w:sz w:val="16"/>
+                                <w:szCs w:val="16"/>
+                              </w:rPr>
+                              <w:t>Functions</w:t>
+                            </w:r>
+                          </w:p>
+                        </w:txbxContent>
+                      </wps:txbx>
+                      <wps:bodyPr rot="0" spcFirstLastPara="0" vertOverflow="overflow" horzOverflow="overflow" vert="horz" wrap="square" lIns="91440" tIns="45720" rIns="91440" bIns="45720" numCol="1" spcCol="0" rtlCol="0" fromWordArt="0" anchor="ctr" anchorCtr="0" forceAA="0" compatLnSpc="1">
+                        <a:prstTxWarp prst="textNoShape">
+                          <a:avLst/>
+                        </a:prstTxWarp>
+                        <a:noAutofit/>
+                      </wps:bodyPr>
+                    </wps:wsp>
+                  </a:graphicData>
+                </a:graphic>
+              </wp:anchor>
+            </w:drawing>
+          </mc:Choice>
+          <mc:Fallback>
+            <w:pict>
+              <v:shape id="Process 65" o:spid="_x0000_s1058" type="#_x0000_t109" style="position:absolute;margin-left:192pt;margin-top:300pt;width:54pt;height:18pt;z-index:-251563008;visibility:visible;mso-wrap-style:square;mso-wrap-distance-left:9pt;mso-wrap-distance-top:0;mso-wrap-distance-right:9pt;mso-wrap-distance-bottom:0;mso-position-horizontal:absolute;mso-position-horizontal-relative:text;mso-position-vertical:absolute;mso-position-vertical-relative:text;v-text-anchor:middle" o:gfxdata="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">
+                <v:shadow on="t" opacity="22937f" mv:blur="40000f" origin=",.5" offset="0,23000emu"/>
+                <v:textbox>
+                  <w:txbxContent>
+                    <w:p>
+                      <w:pPr>
+                        <w:jc w:val="center"/>
+                        <w:rPr>
+                          <w:color w:val="000000"/>
+                          <w:sz w:val="16"/>
+                          <w:szCs w:val="16"/>
+                        </w:rPr>
+                      </w:pPr>
+                      <w:r>
+                        <w:rPr>
+                          <w:color w:val="000000"/>
+                          <w:sz w:val="16"/>
+                          <w:szCs w:val="16"/>
+                        </w:rPr>
+                        <w:t>Functions</w:t>
+                      </w:r>
+                    </w:p>
+                  </w:txbxContent>
+                </v:textbox>
+              </v:shape>
+            </w:pict>
+          </mc:Fallback>
+        </mc:AlternateContent>
+      </w:r>
+      <w:r>
+        <w:rPr>
+          <w:noProof/>
+        </w:rPr>
+        <mc:AlternateContent>
+          <mc:Choice Requires="wps">
+            <w:drawing>
+              <wp:anchor distT="0" distB="0" distL="114300" distR="114300" simplePos="0" relativeHeight="251754496" behindDoc="1" locked="0" layoutInCell="1" allowOverlap="1" wp14:anchorId="50AA5FD9" wp14:editId="332BDCBA">
+                <wp:simplePos x="0" y="0"/>
+                <wp:positionH relativeFrom="column">
+                  <wp:posOffset>2552700</wp:posOffset>
+                </wp:positionH>
+                <wp:positionV relativeFrom="paragraph">
+                  <wp:posOffset>4610100</wp:posOffset>
+                </wp:positionV>
+                <wp:extent cx="685800" cy="228600"/>
+                <wp:effectExtent l="50800" t="25400" r="76200" b="101600"/>
+                <wp:wrapNone/>
+                <wp:docPr id="66" name="Process 66"/>
+                <wp:cNvGraphicFramePr/>
+                <a:graphic xmlns:a="http://schemas.openxmlformats.org/drawingml/2006/main">
+                  <a:graphicData uri="http://schemas.microsoft.com/office/word/2010/wordprocessingShape">
+                    <wps:wsp>
+                      <wps:cNvSpPr/>
+                      <wps:spPr>
+                        <a:xfrm>
+                          <a:off x="0" y="0"/>
+                          <a:ext cx="685800" cy="228600"/>
+                        </a:xfrm>
+                        <a:prstGeom prst="flowChartProcess">
+                          <a:avLst/>
+                        </a:prstGeom>
+                        <a:solidFill>
+                          <a:srgbClr val="FFFFFF"/>
+                        </a:solidFill>
+                        <a:ln>
+                          <a:solidFill>
+                            <a:srgbClr val="000000"/>
+                          </a:solidFill>
+                        </a:ln>
+                      </wps:spPr>
+                      <wps:style>
+                        <a:lnRef idx="1">
+                          <a:schemeClr val="accent1"/>
+                        </a:lnRef>
+                        <a:fillRef idx="3">
+                          <a:schemeClr val="accent1"/>
+                        </a:fillRef>
+                        <a:effectRef idx="2">
+                          <a:schemeClr val="accent1"/>
+                        </a:effectRef>
+                        <a:fontRef idx="minor">
+                          <a:schemeClr val="lt1"/>
+                        </a:fontRef>
+                      </wps:style>
+                      <wps:txbx>
+                        <w:txbxContent>
+                          <w:p>
+                            <w:pPr>
+                              <w:jc w:val="center"/>
+                              <w:rPr>
+                                <w:color w:val="000000"/>
+                                <w:sz w:val="16"/>
+                                <w:szCs w:val="16"/>
+                              </w:rPr>
+                            </w:pPr>
+                            <w:r>
+                              <w:rPr>
+                                <w:color w:val="000000"/>
+                                <w:sz w:val="16"/>
+                                <w:szCs w:val="16"/>
+                              </w:rPr>
+                              <w:t>Reasoner</w:t>
+                            </w:r>
+                          </w:p>
+                        </w:txbxContent>
+                      </wps:txbx>
+                      <wps:bodyPr rot="0" spcFirstLastPara="0" vertOverflow="overflow" horzOverflow="overflow" vert="horz" wrap="square" lIns="91440" tIns="45720" rIns="91440" bIns="45720" numCol="1" spcCol="0" rtlCol="0" fromWordArt="0" anchor="ctr" anchorCtr="0" forceAA="0" compatLnSpc="1">
+                        <a:prstTxWarp prst="textNoShape">
+                          <a:avLst/>
+                        </a:prstTxWarp>
+                        <a:noAutofit/>
+                      </wps:bodyPr>
+                    </wps:wsp>
+                  </a:graphicData>
+                </a:graphic>
+              </wp:anchor>
+            </w:drawing>
+          </mc:Choice>
+          <mc:Fallback>
+            <w:pict>
+              <v:shape id="Process 66" o:spid="_x0000_s1059" type="#_x0000_t109" style="position:absolute;margin-left:201pt;margin-top:363pt;width:54pt;height:18pt;z-index:-251561984;visibility:visible;mso-wrap-style:square;mso-wrap-distance-left:9pt;mso-wrap-distance-top:0;mso-wrap-distance-right:9pt;mso-wrap-distance-bottom:0;mso-position-horizontal:absolute;mso-position-horizontal-relative:text;mso-position-vertical:absolute;mso-position-vertical-relative:text;v-text-anchor:middle" o:gfxdata="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">
+                <v:shadow on="t" opacity="22937f" mv:blur="40000f" origin=",.5" offset="0,23000emu"/>
+                <v:textbox>
+                  <w:txbxContent>
+                    <w:p>
+                      <w:pPr>
+                        <w:jc w:val="center"/>
+                        <w:rPr>
+                          <w:color w:val="000000"/>
+                          <w:sz w:val="16"/>
+                          <w:szCs w:val="16"/>
+                        </w:rPr>
+                      </w:pPr>
+                      <w:r>
+                        <w:rPr>
+                          <w:color w:val="000000"/>
+                          <w:sz w:val="16"/>
+                          <w:szCs w:val="16"/>
+                        </w:rPr>
+                        <w:t>Reasoner</w:t>
+                      </w:r>
+                    </w:p>
+                  </w:txbxContent>
+                </v:textbox>
+              </v:shape>
+            </w:pict>
+          </mc:Fallback>
+        </mc:AlternateContent>
+      </w:r>
+      <w:r>
+        <w:rPr>
+          <w:noProof/>
+        </w:rPr>
+        <mc:AlternateContent>
+          <mc:Choice Requires="wps">
+            <w:drawing>
+              <wp:anchor distT="0" distB="0" distL="114300" distR="114300" simplePos="0" relativeHeight="251756544" behindDoc="1" locked="0" layoutInCell="1" allowOverlap="1" wp14:anchorId="556E5693" wp14:editId="1870D117">
+                <wp:simplePos x="0" y="0"/>
+                <wp:positionH relativeFrom="column">
+                  <wp:posOffset>3924300</wp:posOffset>
+                </wp:positionH>
+                <wp:positionV relativeFrom="paragraph">
+                  <wp:posOffset>3467100</wp:posOffset>
+                </wp:positionV>
+                <wp:extent cx="1143000" cy="1600200"/>
+                <wp:effectExtent l="0" t="0" r="25400" b="25400"/>
+                <wp:wrapNone/>
+                <wp:docPr id="68" name="Rounded Rectangle 68"/>
+                <wp:cNvGraphicFramePr/>
+                <a:graphic xmlns:a="http://schemas.openxmlformats.org/drawingml/2006/main">
+                  <a:graphicData uri="http://schemas.microsoft.com/office/word/2010/wordprocessingShape">
+                    <wps:wsp>
+                      <wps:cNvSpPr/>
+                      <wps:spPr>
+                        <a:xfrm>
+                          <a:off x="0" y="0"/>
+                          <a:ext cx="1143000" cy="1600200"/>
+                        </a:xfrm>
+                        <a:prstGeom prst="roundRect">
+                          <a:avLst/>
+                        </a:prstGeom>
+                        <a:noFill/>
+                        <a:ln>
+                          <a:solidFill>
+                            <a:schemeClr val="tx1"/>
+                          </a:solidFill>
+                        </a:ln>
+                        <a:effectLst/>
+                      </wps:spPr>
+                      <wps:style>
+                        <a:lnRef idx="1">
+                          <a:schemeClr val="accent1"/>
+                        </a:lnRef>
+                        <a:fillRef idx="3">
+                          <a:schemeClr val="accent1"/>
+                        </a:fillRef>
+                        <a:effectRef idx="2">
+                          <a:schemeClr val="accent1"/>
+                        </a:effectRef>
+                        <a:fontRef idx="minor">
+                          <a:schemeClr val="lt1"/>
+                        </a:fontRef>
+                      </wps:style>
+                      <wps:bodyPr rot="0" spcFirstLastPara="0" vertOverflow="overflow" horzOverflow="overflow" vert="horz" wrap="square" lIns="91440" tIns="45720" rIns="91440" bIns="45720" numCol="1" spcCol="0" rtlCol="0" fromWordArt="0" anchor="ctr" anchorCtr="0" forceAA="0" compatLnSpc="1">
+                        <a:prstTxWarp prst="textNoShape">
+                          <a:avLst/>
+                        </a:prstTxWarp>
+                        <a:noAutofit/>
+                      </wps:bodyPr>
+                    </wps:wsp>
+                  </a:graphicData>
+                </a:graphic>
+              </wp:anchor>
+            </w:drawing>
+          </mc:Choice>
+          <mc:Fallback>
+            <w:pict>
+              <v:roundrect id="Rounded Rectangle 68" o:spid="_x0000_s1026" style="position:absolute;margin-left:309pt;margin-top:273pt;width:90pt;height:126pt;z-index:-251559936;visibility:visible;mso-wrap-style:square;mso-wrap-distance-left:9pt;mso-wrap-distance-top:0;mso-wrap-distance-right:9pt;mso-wrap-distance-bottom:0;mso-position-horizontal:absolute;mso-position-horizontal-relative:text;mso-position-vertical:absolute;mso-position-vertical-relative:text;v-text-anchor:middle" arcsize="10923f" o:gfxdata="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" filled="f" strokecolor="black [3213]"/>
+            </w:pict>
+          </mc:Fallback>
+        </mc:AlternateContent>
+      </w:r>
+      <w:r>
+        <w:rPr>
+          <w:noProof/>
+        </w:rPr>
+        <mc:AlternateContent>
+          <mc:Choice Requires="wps">
+            <w:drawing>
+              <wp:anchor distT="0" distB="0" distL="114300" distR="114300" simplePos="0" relativeHeight="251757568" behindDoc="1" locked="0" layoutInCell="1" allowOverlap="1" wp14:anchorId="5B40F16A" wp14:editId="657A47D9">
+                <wp:simplePos x="0" y="0"/>
+                <wp:positionH relativeFrom="column">
+                  <wp:posOffset>4038600</wp:posOffset>
+                </wp:positionH>
+                <wp:positionV relativeFrom="paragraph">
+                  <wp:posOffset>3695700</wp:posOffset>
+                </wp:positionV>
+                <wp:extent cx="914400" cy="1143000"/>
+                <wp:effectExtent l="50800" t="25400" r="76200" b="101600"/>
+                <wp:wrapNone/>
+                <wp:docPr id="69" name="Rectangle 69"/>
+                <wp:cNvGraphicFramePr/>
+                <a:graphic xmlns:a="http://schemas.openxmlformats.org/drawingml/2006/main">
+                  <a:graphicData uri="http://schemas.microsoft.com/office/word/2010/wordprocessingShape">
+                    <wps:wsp>
+                      <wps:cNvSpPr/>
+                      <wps:spPr>
+                        <a:xfrm>
+                          <a:off x="0" y="0"/>
+                          <a:ext cx="914400" cy="1143000"/>
+                        </a:xfrm>
+                        <a:prstGeom prst="rect">
+                          <a:avLst/>
+                        </a:prstGeom>
+                        <a:solidFill>
+                          <a:srgbClr val="FFFFFF"/>
+                        </a:solidFill>
+                        <a:ln>
+                          <a:solidFill>
+                            <a:srgbClr val="000000"/>
+                          </a:solidFill>
+                        </a:ln>
+                      </wps:spPr>
+                      <wps:style>
+                        <a:lnRef idx="1">
+                          <a:schemeClr val="accent1"/>
+                        </a:lnRef>
+                        <a:fillRef idx="3">
+                          <a:schemeClr val="accent1"/>
+                        </a:fillRef>
+                        <a:effectRef idx="2">
+                          <a:schemeClr val="accent1"/>
+                        </a:effectRef>
+                        <a:fontRef idx="minor">
+                          <a:schemeClr val="lt1"/>
+                        </a:fontRef>
+                      </wps:style>
+                      <wps:txbx>
+                        <w:txbxContent>
+                          <w:p>
+                            <w:pPr>
+                              <w:jc w:val="center"/>
+                              <w:rPr>
+                                <w:color w:val="000000"/>
+                                <w:sz w:val="16"/>
+                                <w:szCs w:val="16"/>
+                              </w:rPr>
+                            </w:pPr>
+                            <w:r>
+                              <w:rPr>
+                                <w:color w:val="000000"/>
+                                <w:sz w:val="16"/>
+                                <w:szCs w:val="16"/>
+                              </w:rPr>
+                              <w:t>Display for user</w:t>
+                            </w:r>
+                          </w:p>
+                        </w:txbxContent>
+                      </wps:txbx>
+                      <wps:bodyPr rot="0" spcFirstLastPara="0" vertOverflow="overflow" horzOverflow="overflow" vert="horz" wrap="square" lIns="91440" tIns="45720" rIns="91440" bIns="45720" numCol="1" spcCol="0" rtlCol="0" fromWordArt="0" anchor="ctr" anchorCtr="0" forceAA="0" compatLnSpc="1">
+                        <a:prstTxWarp prst="textNoShape">
+                          <a:avLst/>
+                        </a:prstTxWarp>
+                        <a:noAutofit/>
+                      </wps:bodyPr>
+                    </wps:wsp>
+                  </a:graphicData>
+                </a:graphic>
+              </wp:anchor>
+            </w:drawing>
+          </mc:Choice>
+          <mc:Fallback>
+            <w:pict>
+              <v:rect id="Rectangle 69" o:spid="_x0000_s1060" style="position:absolute;margin-left:318pt;margin-top:291pt;width:1in;height:90pt;z-index:-251558912;visibility:visible;mso-wrap-style:square;mso-wrap-distance-left:9pt;mso-wrap-distance-top:0;mso-wrap-distance-right:9pt;mso-wrap-distance-bottom:0;mso-position-horizontal:absolute;mso-position-horizontal-relative:text;mso-position-vertical:absolute;mso-position-vertical-relative:text;v-text-anchor:middle" o:gfxdata="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">
+                <v:shadow on="t" opacity="22937f" mv:blur="40000f" origin=",.5" offset="0,23000emu"/>
+                <v:textbox>
+                  <w:txbxContent>
+                    <w:p>
+                      <w:pPr>
+                        <w:jc w:val="center"/>
+                        <w:rPr>
+                          <w:color w:val="000000"/>
+                          <w:sz w:val="16"/>
+                          <w:szCs w:val="16"/>
+                        </w:rPr>
+                      </w:pPr>
+                      <w:r>
+                        <w:rPr>
+                          <w:color w:val="000000"/>
+                          <w:sz w:val="16"/>
+                          <w:szCs w:val="16"/>
+                        </w:rPr>
+                        <w:t>Display for user</w:t>
+                      </w:r>
+                    </w:p>
+                  </w:txbxContent>
+                </v:textbox>
+              </v:rect>
+            </w:pict>
+          </mc:Fallback>
+        </mc:AlternateContent>
+      </w:r>
+      <w:r>
+        <w:rPr>
+          <w:noProof/>
+        </w:rPr>
+        <mc:AlternateContent>
+          <mc:Choice Requires="wps">
+            <w:drawing>
+              <wp:anchor distT="0" distB="0" distL="114300" distR="114300" simplePos="0" relativeHeight="251758592" behindDoc="1" locked="0" layoutInCell="1" allowOverlap="1" wp14:anchorId="1F232F98" wp14:editId="23E592F1">
+                <wp:simplePos x="0" y="0"/>
+                <wp:positionH relativeFrom="column">
+                  <wp:posOffset>2438400</wp:posOffset>
+                </wp:positionH>
+                <wp:positionV relativeFrom="paragraph">
+                  <wp:posOffset>5067300</wp:posOffset>
+                </wp:positionV>
+                <wp:extent cx="800100" cy="228600"/>
+                <wp:effectExtent l="0" t="0" r="0" b="0"/>
+                <wp:wrapNone/>
+                <wp:docPr id="70" name="Text Box 70"/>
+                <wp:cNvGraphicFramePr/>
+                <a:graphic xmlns:a="http://schemas.openxmlformats.org/drawingml/2006/main">
+                  <a:graphicData uri="http://schemas.microsoft.com/office/word/2010/wordprocessingShape">
+                    <wps:wsp>
+                      <wps:cNvSpPr txBox="1"/>
+                      <wps:spPr>
+                        <a:xfrm>
+                          <a:off x="0" y="0"/>
+                          <a:ext cx="800100" cy="228600"/>
+                        </a:xfrm>
+                        <a:prstGeom prst="rect">
+                          <a:avLst/>
+                        </a:prstGeom>
+                        <a:noFill/>
+                        <a:ln>
+                          <a:noFill/>
+                        </a:ln>
+                        <a:effectLst/>
+                        <a:extLst>
+                          <a:ext uri="{C572A759-6A51-4108-AA02-DFA0A04FC94B}">
+                            <ma14:wrappingTextBoxFlag xmlns:ma14="http://schemas.microsoft.com/office/mac/drawingml/2011/main"/>
+                          </a:ext>
+                        </a:extLst>
+                      </wps:spPr>
+                      <wps:style>
+                        <a:lnRef idx="0">
+                          <a:schemeClr val="accent1"/>
+                        </a:lnRef>
+                        <a:fillRef idx="0">
+                          <a:schemeClr val="accent1"/>
+                        </a:fillRef>
+                        <a:effectRef idx="0">
+                          <a:schemeClr val="accent1"/>
+                        </a:effectRef>
+                        <a:fontRef idx="minor">
+                          <a:schemeClr val="dk1"/>
+                        </a:fontRef>
+                      </wps:style>
+                      <wps:txbx>
+                        <w:txbxContent>
+                          <w:p>
+                            <w:pPr>
+                              <w:jc w:val="center"/>
+                              <w:rPr>
+                                <w:sz w:val="16"/>
+                                <w:szCs w:val="16"/>
+                              </w:rPr>
+                            </w:pPr>
+                            <w:r>
+                              <w:rPr>
+                                <w:sz w:val="16"/>
+                                <w:szCs w:val="16"/>
+                              </w:rPr>
+                              <w:t>OWL API</w:t>
+                            </w:r>
+                          </w:p>
+                        </w:txbxContent>
+                      </wps:txbx>
+                      <wps:bodyPr rot="0" spcFirstLastPara="0" vertOverflow="overflow" horzOverflow="overflow" vert="horz" wrap="square" lIns="91440" tIns="45720" rIns="91440" bIns="45720" numCol="1" spcCol="0" rtlCol="0" fromWordArt="0" anchor="t" anchorCtr="0" forceAA="0" compatLnSpc="1">
+                        <a:prstTxWarp prst="textNoShape">
+                          <a:avLst/>
+                        </a:prstTxWarp>
+                        <a:noAutofit/>
+                      </wps:bodyPr>
+                    </wps:wsp>
+                  </a:graphicData>
+                </a:graphic>
+              </wp:anchor>
+            </w:drawing>
+          </mc:Choice>
+          <mc:Fallback>
+            <w:pict>
+              <v:shapetype id="_x0000_t202" coordsize="21600,21600" o:spt="202" path="m0,0l0,21600,21600,21600,21600,0xe">
+                <v:stroke joinstyle="miter"/>
+                <v:path gradientshapeok="t" o:connecttype="rect"/>
+              </v:shapetype>
+              <v:shape id="Text Box 70" o:spid="_x0000_s1061" type="#_x0000_t202" style="position:absolute;margin-left:192pt;margin-top:399pt;width:63pt;height:18pt;z-index:-251557888;visibility:visible;mso-wrap-style:square;mso-wrap-distance-left:9pt;mso-wrap-distance-top:0;mso-wrap-distance-right:9pt;mso-wrap-distance-bottom:0;mso-position-horizontal:absolute;mso-position-horizontal-relative:text;mso-position-vertical:absolute;mso-position-vertical-relative:text;v-text-anchor:top" o:gfxdata="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" filled="f" stroked="f">
+                <v:textbox>
+                  <w:txbxContent>
+                    <w:p>
+                      <w:pPr>
+                        <w:jc w:val="center"/>
+                        <w:rPr>
+                          <w:sz w:val="16"/>
+                          <w:szCs w:val="16"/>
+                        </w:rPr>
+                      </w:pPr>
+                      <w:r>
+                        <w:rPr>
+                          <w:sz w:val="16"/>
+                          <w:szCs w:val="16"/>
+                        </w:rPr>
+                        <w:t>OWL API</w:t>
+                      </w:r>
+                    </w:p>
+                  </w:txbxContent>
+                </v:textbox>
+              </v:shape>
+            </w:pict>
+          </mc:Fallback>
+        </mc:AlternateContent>
+      </w:r>
+      <w:r>
+        <w:rPr>
+          <w:noProof/>
+        </w:rPr>
+        <mc:AlternateContent>
+          <mc:Choice Requires="wps">
+            <w:drawing>
+              <wp:anchor distT="0" distB="0" distL="114300" distR="114300" simplePos="0" relativeHeight="251759616" behindDoc="1" locked="0" layoutInCell="1" allowOverlap="1" wp14:anchorId="3942EE49" wp14:editId="57BC2BFA">
+                <wp:simplePos x="0" y="0"/>
+                <wp:positionH relativeFrom="column">
+                  <wp:posOffset>4038600</wp:posOffset>
+                </wp:positionH>
+                <wp:positionV relativeFrom="paragraph">
+                  <wp:posOffset>5067300</wp:posOffset>
+                </wp:positionV>
+                <wp:extent cx="800100" cy="228600"/>
+                <wp:effectExtent l="0" t="0" r="0" b="0"/>
+                <wp:wrapNone/>
+                <wp:docPr id="71" name="Text Box 71"/>
+                <wp:cNvGraphicFramePr/>
+                <a:graphic xmlns:a="http://schemas.openxmlformats.org/drawingml/2006/main">
+                  <a:graphicData uri="http://schemas.microsoft.com/office/word/2010/wordprocessingShape">
+                    <wps:wsp>
+                      <wps:cNvSpPr txBox="1"/>
+                      <wps:spPr>
+                        <a:xfrm>
+                          <a:off x="0" y="0"/>
+                          <a:ext cx="800100" cy="228600"/>
+                        </a:xfrm>
+                        <a:prstGeom prst="rect">
+                          <a:avLst/>
+                        </a:prstGeom>
+                        <a:noFill/>
+                        <a:ln>
+                          <a:noFill/>
+                        </a:ln>
+                        <a:effectLst/>
+                        <a:extLst>
+                          <a:ext uri="{C572A759-6A51-4108-AA02-DFA0A04FC94B}">
+                            <ma14:wrappingTextBoxFlag xmlns:ma14="http://schemas.microsoft.com/office/mac/drawingml/2011/main"/>
+                          </a:ext>
+                        </a:extLst>
+                      </wps:spPr>
+                      <wps:style>
+                        <a:lnRef idx="0">
+                          <a:schemeClr val="accent1"/>
+                        </a:lnRef>
+                        <a:fillRef idx="0">
+                          <a:schemeClr val="accent1"/>
+                        </a:fillRef>
+                        <a:effectRef idx="0">
+                          <a:schemeClr val="accent1"/>
+                        </a:effectRef>
+                        <a:fontRef idx="minor">
+                          <a:schemeClr val="dk1"/>
+                        </a:fontRef>
+                      </wps:style>
+                      <wps:txbx>
+                        <w:txbxContent>
+                          <w:p>
+                            <w:pPr>
+                              <w:jc w:val="center"/>
+                              <w:rPr>
+                                <w:sz w:val="16"/>
+                                <w:szCs w:val="16"/>
+                              </w:rPr>
+                            </w:pPr>
+                            <w:r>
+                              <w:rPr>
+                                <w:sz w:val="16"/>
+                                <w:szCs w:val="16"/>
+                              </w:rPr>
+                              <w:t>UI</w:t>
+                            </w:r>
+                          </w:p>
+                        </w:txbxContent>
+                      </wps:txbx>
+                      <wps:bodyPr rot="0" spcFirstLastPara="0" vertOverflow="overflow" horzOverflow="overflow" vert="horz" wrap="square" lIns="91440" tIns="45720" rIns="91440" bIns="45720" numCol="1" spcCol="0" rtlCol="0" fromWordArt="0" anchor="t" anchorCtr="0" forceAA="0" compatLnSpc="1">
+                        <a:prstTxWarp prst="textNoShape">
+                          <a:avLst/>
+                        </a:prstTxWarp>
+                        <a:noAutofit/>
+                      </wps:bodyPr>
+                    </wps:wsp>
+                  </a:graphicData>
+                </a:graphic>
+              </wp:anchor>
+            </w:drawing>
+          </mc:Choice>
+          <mc:Fallback>
+            <w:pict>
+              <v:shape id="Text Box 71" o:spid="_x0000_s1062" type="#_x0000_t202" style="position:absolute;margin-left:318pt;margin-top:399pt;width:63pt;height:18pt;z-index:-251556864;visibility:visible;mso-wrap-style:square;mso-wrap-distance-left:9pt;mso-wrap-distance-top:0;mso-wrap-distance-right:9pt;mso-wrap-distance-bottom:0;mso-position-horizontal:absolute;mso-position-horizontal-relative:text;mso-position-vertical:absolute;mso-position-vertical-relative:text;v-text-anchor:top" o:gfxdata="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" filled="f" stroked="f">
+                <v:textbox>
+                  <w:txbxContent>
+                    <w:p>
+                      <w:pPr>
+                        <w:jc w:val="center"/>
+                        <w:rPr>
+                          <w:sz w:val="16"/>
+                          <w:szCs w:val="16"/>
+                        </w:rPr>
+                      </w:pPr>
+                      <w:r>
+                        <w:rPr>
+                          <w:sz w:val="16"/>
+                          <w:szCs w:val="16"/>
+                        </w:rPr>
+                        <w:t>UI</w:t>
+                      </w:r>
+                    </w:p>
+                  </w:txbxContent>
+                </v:textbox>
+              </v:shape>
+            </w:pict>
+          </mc:Fallback>
+        </mc:AlternateContent>
+      </w:r>
+    </w:p>
+    <w:p/>
+    <w:p/>
+    <w:p/>
+    <w:p/>
+    <w:p/>
+    <w:p/>
+    <w:p/>
+    <w:p/>
+    <w:p/>
+    <w:p/>
+    <w:p>
+      <w:bookmarkStart w:id="0" w:name="_GoBack"/>
+      <w:bookmarkEnd w:id="0"/>
+    </w:p>
+    <w:p/>
+    <w:p/>
+    <w:p/>
+    <w:p/>
+    <w:p/>
+    <w:p/>
+    <w:p>
+      <w:r>
+        <w:rPr>
+          <w:noProof/>
+        </w:rPr>
+        <mc:AlternateContent>
+          <mc:Choice Requires="wps">
+            <w:drawing>
+              <wp:anchor distT="0" distB="0" distL="114300" distR="114300" simplePos="0" relativeHeight="251773952" behindDoc="0" locked="0" layoutInCell="1" allowOverlap="1" wp14:anchorId="4FF8848C" wp14:editId="079A2213">
+                <wp:simplePos x="0" y="0"/>
+                <wp:positionH relativeFrom="column">
+                  <wp:posOffset>385445</wp:posOffset>
+                </wp:positionH>
+                <wp:positionV relativeFrom="paragraph">
+                  <wp:posOffset>1655445</wp:posOffset>
+                </wp:positionV>
+                <wp:extent cx="742950" cy="600075"/>
+                <wp:effectExtent l="0" t="4763" r="39688" b="39687"/>
+                <wp:wrapThrough wrapText="bothSides">
+                  <wp:wrapPolygon edited="0">
+                    <wp:start x="-138" y="21429"/>
+                    <wp:lineTo x="16846" y="21429"/>
+                    <wp:lineTo x="22015" y="14114"/>
+                    <wp:lineTo x="22015" y="7714"/>
+                    <wp:lineTo x="22015" y="4057"/>
+                    <wp:lineTo x="19062" y="-514"/>
+                    <wp:lineTo x="11677" y="-514"/>
+                    <wp:lineTo x="11677" y="14114"/>
+                    <wp:lineTo x="-138" y="15943"/>
+                    <wp:lineTo x="-138" y="21429"/>
+                  </wp:wrapPolygon>
+                </wp:wrapThrough>
+                <wp:docPr id="86" name="Bent-Up Arrow 86"/>
+                <wp:cNvGraphicFramePr/>
+                <a:graphic xmlns:a="http://schemas.openxmlformats.org/drawingml/2006/main">
+                  <a:graphicData uri="http://schemas.microsoft.com/office/word/2010/wordprocessingShape">
+                    <wps:wsp>
+                      <wps:cNvSpPr/>
+                      <wps:spPr>
+                        <a:xfrm rot="5400000">
+                          <a:off x="0" y="0"/>
+                          <a:ext cx="742950" cy="600075"/>
+                        </a:xfrm>
+                        <a:prstGeom prst="bentUpArrow">
+                          <a:avLst>
+                            <a:gd name="adj1" fmla="val 13235"/>
+                            <a:gd name="adj2" fmla="val 13235"/>
+                            <a:gd name="adj3" fmla="val 25000"/>
+                          </a:avLst>
+                        </a:prstGeom>
+                        <a:solidFill>
+                          <a:srgbClr val="FFFFFF"/>
+                        </a:solidFill>
+                        <a:ln>
+                          <a:solidFill>
+                            <a:schemeClr val="tx1"/>
+                          </a:solidFill>
+                        </a:ln>
+                        <a:effectLst/>
+                      </wps:spPr>
+                      <wps:style>
+                        <a:lnRef idx="1">
+                          <a:schemeClr val="accent1"/>
+                        </a:lnRef>
+                        <a:fillRef idx="3">
+                          <a:schemeClr val="accent1"/>
+                        </a:fillRef>
+                        <a:effectRef idx="2">
+                          <a:schemeClr val="accent1"/>
+                        </a:effectRef>
+                        <a:fontRef idx="minor">
+                          <a:schemeClr val="lt1"/>
+                        </a:fontRef>
+                      </wps:style>
+                      <wps:bodyPr rot="0" spcFirstLastPara="0" vertOverflow="overflow" horzOverflow="overflow" vert="horz" wrap="square" lIns="91440" tIns="45720" rIns="91440" bIns="45720" numCol="1" spcCol="0" rtlCol="0" fromWordArt="0" anchor="ctr" anchorCtr="0" forceAA="0" compatLnSpc="1">
+                        <a:prstTxWarp prst="textNoShape">
+                          <a:avLst/>
+                        </a:prstTxWarp>
+                        <a:noAutofit/>
+                      </wps:bodyPr>
+                    </wps:wsp>
+                  </a:graphicData>
+                </a:graphic>
+                <wp14:sizeRelH relativeFrom="margin">
+                  <wp14:pctWidth>0</wp14:pctWidth>
+                </wp14:sizeRelH>
+                <wp14:sizeRelV relativeFrom="margin">
+                  <wp14:pctHeight>0</wp14:pctHeight>
+                </wp14:sizeRelV>
+              </wp:anchor>
+            </w:drawing>
+          </mc:Choice>
+          <mc:Fallback>
+            <w:pict>
+              <v:shape id="Bent-Up Arrow 86" o:spid="_x0000_s1026" style="position:absolute;margin-left:30.35pt;margin-top:130.35pt;width:58.5pt;height:47.25pt;rotation:90;z-index:251773952;visibility:visible;mso-wrap-style:square;mso-width-percent:0;mso-height-percent:0;mso-wrap-distance-left:9pt;mso-wrap-distance-top:0;mso-wrap-distance-right:9pt;mso-wrap-distance-bottom:0;mso-position-horizontal:absolute;mso-position-horizontal-relative:text;mso-position-vertical:absolute;mso-position-vertical-relative:text;mso-width-percent:0;mso-height-percent:0;mso-width-relative:margin;mso-height-relative:margin;v-text-anchor:middle" coordsize="742950,600075" o:gfxdata="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" path="m0,520655l623820,520655,623820,150019,584110,150019,663530,,742950,150019,703240,150019,703240,600075,,600075,,520655xe" strokecolor="black [3213]">
+                <v:path arrowok="t" o:connecttype="custom" o:connectlocs="0,520655;623820,520655;623820,150019;584110,150019;663530,0;742950,150019;703240,150019;703240,600075;0,600075;0,520655" o:connectangles="0,0,0,0,0,0,0,0,0,0"/>
+                <w10:wrap type="through"/>
+              </v:shape>
+            </w:pict>
+          </mc:Fallback>
+        </mc:AlternateContent>
+      </w:r>
+      <w:r>
+        <w:rPr>
+          <w:noProof/>
+        </w:rPr>
+        <mc:AlternateContent>
+          <mc:Choice Requires="wps">
+            <w:drawing>
+              <wp:anchor distT="0" distB="0" distL="114300" distR="114300" simplePos="0" relativeHeight="251764736" behindDoc="0" locked="0" layoutInCell="1" allowOverlap="1" wp14:anchorId="3D4BF7A8" wp14:editId="6CD40A5E">
+                <wp:simplePos x="0" y="0"/>
+                <wp:positionH relativeFrom="column">
+                  <wp:posOffset>495300</wp:posOffset>
+                </wp:positionH>
+                <wp:positionV relativeFrom="paragraph">
+                  <wp:posOffset>2955925</wp:posOffset>
+                </wp:positionV>
+                <wp:extent cx="800100" cy="228600"/>
+                <wp:effectExtent l="0" t="0" r="0" b="0"/>
+                <wp:wrapSquare wrapText="bothSides"/>
+                <wp:docPr id="75" name="Text Box 75"/>
+                <wp:cNvGraphicFramePr/>
+                <a:graphic xmlns:a="http://schemas.openxmlformats.org/drawingml/2006/main">
+                  <a:graphicData uri="http://schemas.microsoft.com/office/word/2010/wordprocessingShape">
+                    <wps:wsp>
+                      <wps:cNvSpPr txBox="1"/>
+                      <wps:spPr>
+                        <a:xfrm>
+                          <a:off x="0" y="0"/>
+                          <a:ext cx="800100" cy="228600"/>
+                        </a:xfrm>
+                        <a:prstGeom prst="rect">
+                          <a:avLst/>
+                        </a:prstGeom>
+                        <a:noFill/>
+                        <a:ln>
+                          <a:noFill/>
+                        </a:ln>
+                        <a:effectLst/>
+                        <a:extLst>
+                          <a:ext uri="{C572A759-6A51-4108-AA02-DFA0A04FC94B}">
+                            <ma14:wrappingTextBoxFlag xmlns:ma14="http://schemas.microsoft.com/office/mac/drawingml/2011/main"/>
+                          </a:ext>
+                        </a:extLst>
+                      </wps:spPr>
+                      <wps:style>
+                        <a:lnRef idx="0">
+                          <a:schemeClr val="accent1"/>
+                        </a:lnRef>
+                        <a:fillRef idx="0">
+                          <a:schemeClr val="accent1"/>
+                        </a:fillRef>
+                        <a:effectRef idx="0">
+                          <a:schemeClr val="accent1"/>
+                        </a:effectRef>
+                        <a:fontRef idx="minor">
+                          <a:schemeClr val="dk1"/>
+                        </a:fontRef>
+                      </wps:style>
+                      <wps:txbx>
+                        <w:txbxContent>
+                          <w:p>
+                            <w:pPr>
+                              <w:jc w:val="center"/>
+                              <w:rPr>
+                                <w:sz w:val="16"/>
+                                <w:szCs w:val="16"/>
+                              </w:rPr>
+                            </w:pPr>
+                            <w:r>
+                              <w:rPr>
+                                <w:sz w:val="16"/>
+                                <w:szCs w:val="16"/>
+                              </w:rPr>
+                              <w:t>Ontology</w:t>
+                            </w:r>
+                          </w:p>
+                        </w:txbxContent>
+                      </wps:txbx>
+                      <wps:bodyPr rot="0" spcFirstLastPara="0" vertOverflow="overflow" horzOverflow="overflow" vert="horz" wrap="square" lIns="91440" tIns="45720" rIns="91440" bIns="45720" numCol="1" spcCol="0" rtlCol="0" fromWordArt="0" anchor="t" anchorCtr="0" forceAA="0" compatLnSpc="1">
+                        <a:prstTxWarp prst="textNoShape">
+                          <a:avLst/>
+                        </a:prstTxWarp>
+                        <a:noAutofit/>
+                      </wps:bodyPr>
+                    </wps:wsp>
+                  </a:graphicData>
+                </a:graphic>
+              </wp:anchor>
+            </w:drawing>
+          </mc:Choice>
+          <mc:Fallback>
+            <w:pict>
+              <v:shape id="Text Box 75" o:spid="_x0000_s1063" type="#_x0000_t202" style="position:absolute;margin-left:39pt;margin-top:232.75pt;width:63pt;height:18pt;z-index:251764736;visibility:visible;mso-wrap-style:square;mso-wrap-distance-left:9pt;mso-wrap-distance-top:0;mso-wrap-distance-right:9pt;mso-wrap-distance-bottom:0;mso-position-horizontal:absolute;mso-position-horizontal-relative:text;mso-position-vertical:absolute;mso-position-vertical-relative:text;v-text-anchor:top" o:gfxdata="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" filled="f" stroked="f">
+                <v:textbox>
+                  <w:txbxContent>
+                    <w:p>
+                      <w:pPr>
+                        <w:jc w:val="center"/>
+                        <w:rPr>
+                          <w:sz w:val="16"/>
+                          <w:szCs w:val="16"/>
+                        </w:rPr>
+                      </w:pPr>
+                      <w:r>
+                        <w:rPr>
+                          <w:sz w:val="16"/>
+                          <w:szCs w:val="16"/>
+                        </w:rPr>
+                        <w:t>Ontology</w:t>
+                      </w:r>
+                    </w:p>
+                  </w:txbxContent>
+                </v:textbox>
+                <w10:wrap type="square"/>
+              </v:shape>
+            </w:pict>
+          </mc:Fallback>
+        </mc:AlternateContent>
+      </w:r>
+      <w:r>
+        <w:rPr>
+          <w:noProof/>
+        </w:rPr>
+        <mc:AlternateContent>
+          <mc:Choice Requires="wps">
+            <w:drawing>
+              <wp:anchor distT="0" distB="0" distL="114300" distR="114300" simplePos="0" relativeHeight="251761664" behindDoc="0" locked="0" layoutInCell="1" allowOverlap="1" wp14:anchorId="79E1263E" wp14:editId="6A34BE4F">
+                <wp:simplePos x="0" y="0"/>
+                <wp:positionH relativeFrom="column">
+                  <wp:posOffset>-76200</wp:posOffset>
+                </wp:positionH>
+                <wp:positionV relativeFrom="paragraph">
+                  <wp:posOffset>250825</wp:posOffset>
+                </wp:positionV>
+                <wp:extent cx="1943100" cy="2705100"/>
+                <wp:effectExtent l="0" t="0" r="38100" b="38100"/>
+                <wp:wrapThrough wrapText="bothSides">
+                  <wp:wrapPolygon edited="0">
+                    <wp:start x="1694" y="0"/>
+                    <wp:lineTo x="0" y="1217"/>
+                    <wp:lineTo x="0" y="20485"/>
+                    <wp:lineTo x="1694" y="21701"/>
+                    <wp:lineTo x="20047" y="21701"/>
+                    <wp:lineTo x="21741" y="20485"/>
+                    <wp:lineTo x="21741" y="1217"/>
+                    <wp:lineTo x="20047" y="0"/>
+                    <wp:lineTo x="1694" y="0"/>
+                  </wp:wrapPolygon>
+                </wp:wrapThrough>
+                <wp:docPr id="72" name="Rounded Rectangle 72"/>
+                <wp:cNvGraphicFramePr/>
+                <a:graphic xmlns:a="http://schemas.openxmlformats.org/drawingml/2006/main">
+                  <a:graphicData uri="http://schemas.microsoft.com/office/word/2010/wordprocessingShape">
+                    <wps:wsp>
+                      <wps:cNvSpPr/>
+                      <wps:spPr>
+                        <a:xfrm>
+                          <a:off x="0" y="0"/>
+                          <a:ext cx="1943100" cy="2705100"/>
+                        </a:xfrm>
+                        <a:prstGeom prst="roundRect">
+                          <a:avLst/>
+                        </a:prstGeom>
+                        <a:noFill/>
+                        <a:ln>
+                          <a:solidFill>
+                            <a:schemeClr val="tx1"/>
+                          </a:solidFill>
+                        </a:ln>
+                        <a:effectLst/>
+                      </wps:spPr>
+                      <wps:style>
+                        <a:lnRef idx="1">
+                          <a:schemeClr val="accent1"/>
+                        </a:lnRef>
+                        <a:fillRef idx="3">
+                          <a:schemeClr val="accent1"/>
+                        </a:fillRef>
+                        <a:effectRef idx="2">
+                          <a:schemeClr val="accent1"/>
+                        </a:effectRef>
+                        <a:fontRef idx="minor">
+                          <a:schemeClr val="lt1"/>
+                        </a:fontRef>
+                      </wps:style>
+                      <wps:bodyPr rot="0" spcFirstLastPara="0" vertOverflow="overflow" horzOverflow="overflow" vert="horz" wrap="square" lIns="91440" tIns="45720" rIns="91440" bIns="45720" numCol="1" spcCol="0" rtlCol="0" fromWordArt="0" anchor="ctr" anchorCtr="0" forceAA="0" compatLnSpc="1">
+                        <a:prstTxWarp prst="textNoShape">
+                          <a:avLst/>
+                        </a:prstTxWarp>
+                        <a:noAutofit/>
+                      </wps:bodyPr>
+                    </wps:wsp>
+                  </a:graphicData>
+                </a:graphic>
+                <wp14:sizeRelH relativeFrom="margin">
+                  <wp14:pctWidth>0</wp14:pctWidth>
+                </wp14:sizeRelH>
+                <wp14:sizeRelV relativeFrom="margin">
+                  <wp14:pctHeight>0</wp14:pctHeight>
+                </wp14:sizeRelV>
+              </wp:anchor>
+            </w:drawing>
+          </mc:Choice>
+          <mc:Fallback>
+            <w:pict>
+              <v:roundrect id="Rounded Rectangle 72" o:spid="_x0000_s1026" style="position:absolute;margin-left:-5.95pt;margin-top:19.75pt;width:153pt;height:213pt;z-index:251761664;visibility:visible;mso-wrap-style:square;mso-width-percent:0;mso-height-percent:0;mso-wrap-distance-left:9pt;mso-wrap-distance-top:0;mso-wrap-distance-right:9pt;mso-wrap-distance-bottom:0;mso-position-horizontal:absolute;mso-position-horizontal-relative:text;mso-position-vertical:absolute;mso-position-vertical-relative:text;mso-width-percent:0;mso-height-percent:0;mso-width-relative:margin;mso-height-relative:margin;v-text-anchor:middle" arcsize="10923f" o:gfxdata="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" filled="f" strokecolor="black [3213]">
+                <w10:wrap type="through"/>
+              </v:roundrect>
+            </w:pict>
+          </mc:Fallback>
+        </mc:AlternateContent>
+      </w:r>
+      <w:r>
+        <w:rPr>
+          <w:noProof/>
+        </w:rPr>
+        <mc:AlternateContent>
+          <mc:Choice Requires="wps">
+            <w:drawing>
+              <wp:anchor distT="0" distB="0" distL="114300" distR="114300" simplePos="0" relativeHeight="251763712" behindDoc="0" locked="0" layoutInCell="1" allowOverlap="1" wp14:anchorId="3BDC87C3" wp14:editId="117889DF">
+                <wp:simplePos x="0" y="0"/>
+                <wp:positionH relativeFrom="column">
+                  <wp:posOffset>0</wp:posOffset>
+                </wp:positionH>
+                <wp:positionV relativeFrom="paragraph">
+                  <wp:posOffset>365125</wp:posOffset>
+                </wp:positionV>
+                <wp:extent cx="838200" cy="2476500"/>
+                <wp:effectExtent l="0" t="0" r="25400" b="38100"/>
+                <wp:wrapThrough wrapText="bothSides">
+                  <wp:wrapPolygon edited="0">
+                    <wp:start x="0" y="0"/>
+                    <wp:lineTo x="0" y="21711"/>
+                    <wp:lineTo x="21600" y="21711"/>
+                    <wp:lineTo x="21600" y="0"/>
+                    <wp:lineTo x="0" y="0"/>
+                  </wp:wrapPolygon>
+                </wp:wrapThrough>
+                <wp:docPr id="74" name="Rounded Rectangle 74"/>
+                <wp:cNvGraphicFramePr/>
+                <a:graphic xmlns:a="http://schemas.openxmlformats.org/drawingml/2006/main">
+                  <a:graphicData uri="http://schemas.microsoft.com/office/word/2010/wordprocessingShape">
+                    <wps:wsp>
+                      <wps:cNvSpPr/>
+                      <wps:spPr>
+                        <a:xfrm>
+                          <a:off x="0" y="0"/>
+                          <a:ext cx="838200" cy="2476500"/>
+                        </a:xfrm>
+                        <a:prstGeom prst="roundRect">
+                          <a:avLst/>
+                        </a:prstGeom>
+                        <a:noFill/>
+                        <a:ln>
+                          <a:solidFill>
+                            <a:schemeClr val="tx1"/>
+                          </a:solidFill>
+                        </a:ln>
+                        <a:effectLst/>
+                      </wps:spPr>
+                      <wps:style>
+                        <a:lnRef idx="1">
+                          <a:schemeClr val="accent1"/>
+                        </a:lnRef>
+                        <a:fillRef idx="3">
+                          <a:schemeClr val="accent1"/>
+                        </a:fillRef>
+                        <a:effectRef idx="2">
+                          <a:schemeClr val="accent1"/>
+                        </a:effectRef>
+                        <a:fontRef idx="minor">
+                          <a:schemeClr val="lt1"/>
+                        </a:fontRef>
+                      </wps:style>
+                      <wps:bodyPr rot="0" spcFirstLastPara="0" vertOverflow="overflow" horzOverflow="overflow" vert="horz" wrap="square" lIns="91440" tIns="45720" rIns="91440" bIns="45720" numCol="1" spcCol="0" rtlCol="0" fromWordArt="0" anchor="ctr" anchorCtr="0" forceAA="0" compatLnSpc="1">
+                        <a:prstTxWarp prst="textNoShape">
+                          <a:avLst/>
+                        </a:prstTxWarp>
+                        <a:noAutofit/>
+                      </wps:bodyPr>
+                    </wps:wsp>
+                  </a:graphicData>
+                </a:graphic>
+                <wp14:sizeRelH relativeFrom="margin">
+                  <wp14:pctWidth>0</wp14:pctWidth>
+                </wp14:sizeRelH>
+                <wp14:sizeRelV relativeFrom="margin">
+                  <wp14:pctHeight>0</wp14:pctHeight>
+                </wp14:sizeRelV>
+              </wp:anchor>
+            </w:drawing>
+          </mc:Choice>
+          <mc:Fallback>
+            <w:pict>
+              <v:roundrect id="Rounded Rectangle 74" o:spid="_x0000_s1026" style="position:absolute;margin-left:0;margin-top:28.75pt;width:66pt;height:195pt;z-index:251763712;visibility:visible;mso-wrap-style:square;mso-width-percent:0;mso-height-percent:0;mso-wrap-distance-left:9pt;mso-wrap-distance-top:0;mso-wrap-distance-right:9pt;mso-wrap-distance-bottom:0;mso-position-horizontal:absolute;mso-position-horizontal-relative:text;mso-position-vertical:absolute;mso-position-vertical-relative:text;mso-width-percent:0;mso-height-percent:0;mso-width-relative:margin;mso-height-relative:margin;v-text-anchor:middle" arcsize="10923f" o:gfxdata="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" filled="f" strokecolor="black [3213]">
+                <w10:wrap type="through"/>
+              </v:roundrect>
+            </w:pict>
+          </mc:Fallback>
+        </mc:AlternateContent>
+      </w:r>
+      <w:r>
+        <w:rPr>
+          <w:noProof/>
+        </w:rPr>
+        <mc:AlternateContent>
+          <mc:Choice Requires="wps">
+            <w:drawing>
+              <wp:anchor distT="0" distB="0" distL="114300" distR="114300" simplePos="0" relativeHeight="251762688" behindDoc="0" locked="0" layoutInCell="1" allowOverlap="1" wp14:anchorId="03C803B4" wp14:editId="0948C356">
+                <wp:simplePos x="0" y="0"/>
+                <wp:positionH relativeFrom="column">
+                  <wp:posOffset>951865</wp:posOffset>
+                </wp:positionH>
+                <wp:positionV relativeFrom="paragraph">
+                  <wp:posOffset>365125</wp:posOffset>
+                </wp:positionV>
+                <wp:extent cx="838200" cy="2476500"/>
+                <wp:effectExtent l="0" t="0" r="25400" b="38100"/>
+                <wp:wrapThrough wrapText="bothSides">
+                  <wp:wrapPolygon edited="0">
+                    <wp:start x="0" y="0"/>
+                    <wp:lineTo x="0" y="21711"/>
+                    <wp:lineTo x="21600" y="21711"/>
+                    <wp:lineTo x="21600" y="0"/>
+                    <wp:lineTo x="0" y="0"/>
+                  </wp:wrapPolygon>
+                </wp:wrapThrough>
+                <wp:docPr id="73" name="Rounded Rectangle 73"/>
+                <wp:cNvGraphicFramePr/>
+                <a:graphic xmlns:a="http://schemas.openxmlformats.org/drawingml/2006/main">
+                  <a:graphicData uri="http://schemas.microsoft.com/office/word/2010/wordprocessingShape">
+                    <wps:wsp>
+                      <wps:cNvSpPr/>
+                      <wps:spPr>
+                        <a:xfrm>
+                          <a:off x="0" y="0"/>
+                          <a:ext cx="838200" cy="2476500"/>
+                        </a:xfrm>
+                        <a:prstGeom prst="roundRect">
+                          <a:avLst/>
+                        </a:prstGeom>
+                        <a:noFill/>
+                        <a:ln>
+                          <a:solidFill>
+                            <a:schemeClr val="tx1"/>
+                          </a:solidFill>
+                        </a:ln>
+                        <a:effectLst/>
+                      </wps:spPr>
+                      <wps:style>
+                        <a:lnRef idx="1">
+                          <a:schemeClr val="accent1"/>
+                        </a:lnRef>
+                        <a:fillRef idx="3">
+                          <a:schemeClr val="accent1"/>
+                        </a:fillRef>
+                        <a:effectRef idx="2">
+                          <a:schemeClr val="accent1"/>
+                        </a:effectRef>
+                        <a:fontRef idx="minor">
+                          <a:schemeClr val="lt1"/>
+                        </a:fontRef>
+                      </wps:style>
+                      <wps:bodyPr rot="0" spcFirstLastPara="0" vertOverflow="overflow" horzOverflow="overflow" vert="horz" wrap="square" lIns="91440" tIns="45720" rIns="91440" bIns="45720" numCol="1" spcCol="0" rtlCol="0" fromWordArt="0" anchor="ctr" anchorCtr="0" forceAA="0" compatLnSpc="1">
+                        <a:prstTxWarp prst="textNoShape">
+                          <a:avLst/>
+                        </a:prstTxWarp>
+                        <a:noAutofit/>
+                      </wps:bodyPr>
+                    </wps:wsp>
+                  </a:graphicData>
+                </a:graphic>
+                <wp14:sizeRelH relativeFrom="margin">
+                  <wp14:pctWidth>0</wp14:pctWidth>
+                </wp14:sizeRelH>
+                <wp14:sizeRelV relativeFrom="margin">
+                  <wp14:pctHeight>0</wp14:pctHeight>
+                </wp14:sizeRelV>
+              </wp:anchor>
+            </w:drawing>
+          </mc:Choice>
+          <mc:Fallback>
+            <w:pict>
+              <v:roundrect id="Rounded Rectangle 73" o:spid="_x0000_s1026" style="position:absolute;margin-left:74.95pt;margin-top:28.75pt;width:66pt;height:195pt;z-index:251762688;visibility:visible;mso-wrap-style:square;mso-width-percent:0;mso-height-percent:0;mso-wrap-distance-left:9pt;mso-wrap-distance-top:0;mso-wrap-distance-right:9pt;mso-wrap-distance-bottom:0;mso-position-horizontal:absolute;mso-position-horizontal-relative:text;mso-position-vertical:absolute;mso-position-vertical-relative:text;mso-width-percent:0;mso-height-percent:0;mso-width-relative:margin;mso-height-relative:margin;v-text-anchor:middle" arcsize="10923f" o:gfxdata="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" filled="f" strokecolor="black [3213]">
+                <w10:wrap type="through"/>
+              </v:roundrect>
+            </w:pict>
+          </mc:Fallback>
+        </mc:AlternateContent>
+      </w:r>
+      <w:r>
+        <w:rPr>
+          <w:noProof/>
+        </w:rPr>
+        <mc:AlternateContent>
+          <mc:Choice Requires="wps">
+            <w:drawing>
+              <wp:anchor distT="0" distB="0" distL="114300" distR="114300" simplePos="0" relativeHeight="251755520" behindDoc="1" locked="0" layoutInCell="1" allowOverlap="1" wp14:anchorId="34BF9DB1" wp14:editId="3B122E41">
+                <wp:simplePos x="0" y="0"/>
+                <wp:positionH relativeFrom="column">
+                  <wp:posOffset>3467100</wp:posOffset>
+                </wp:positionH>
+                <wp:positionV relativeFrom="paragraph">
+                  <wp:posOffset>1012825</wp:posOffset>
+                </wp:positionV>
+                <wp:extent cx="457200" cy="114300"/>
+                <wp:effectExtent l="0" t="25400" r="50800" b="63500"/>
+                <wp:wrapNone/>
+                <wp:docPr id="67" name="Right Arrow 67"/>
+                <wp:cNvGraphicFramePr/>
+                <a:graphic xmlns:a="http://schemas.openxmlformats.org/drawingml/2006/main">
+                  <a:graphicData uri="http://schemas.microsoft.com/office/word/2010/wordprocessingShape">
+                    <wps:wsp>
+                      <wps:cNvSpPr/>
+                      <wps:spPr>
+                        <a:xfrm>
+                          <a:off x="0" y="0"/>
+                          <a:ext cx="457200" cy="114300"/>
+                        </a:xfrm>
+                        <a:prstGeom prst="rightArrow">
+                          <a:avLst/>
+                        </a:prstGeom>
+                        <a:solidFill>
+                          <a:srgbClr val="FFFFFF"/>
+                        </a:solidFill>
+                        <a:ln>
+                          <a:solidFill>
+                            <a:srgbClr val="000000"/>
+                          </a:solidFill>
+                        </a:ln>
+                        <a:effectLst/>
+                      </wps:spPr>
+                      <wps:style>
+                        <a:lnRef idx="1">
+                          <a:schemeClr val="accent1"/>
+                        </a:lnRef>
+                        <a:fillRef idx="3">
+                          <a:schemeClr val="accent1"/>
+                        </a:fillRef>
+                        <a:effectRef idx="2">
+                          <a:schemeClr val="accent1"/>
+                        </a:effectRef>
+                        <a:fontRef idx="minor">
+                          <a:schemeClr val="lt1"/>
+                        </a:fontRef>
+                      </wps:style>
+                      <wps:bodyPr rot="0" spcFirstLastPara="0" vertOverflow="overflow" horzOverflow="overflow" vert="horz" wrap="square" lIns="91440" tIns="45720" rIns="91440" bIns="45720" numCol="1" spcCol="0" rtlCol="0" fromWordArt="0" anchor="ctr" anchorCtr="0" forceAA="0" compatLnSpc="1">
+                        <a:prstTxWarp prst="textNoShape">
+                          <a:avLst/>
+                        </a:prstTxWarp>
+                        <a:noAutofit/>
+                      </wps:bodyPr>
+                    </wps:wsp>
+                  </a:graphicData>
+                </a:graphic>
+                <wp14:sizeRelH relativeFrom="margin">
+                  <wp14:pctWidth>0</wp14:pctWidth>
+                </wp14:sizeRelH>
+              </wp:anchor>
+            </w:drawing>
+          </mc:Choice>
+          <mc:Fallback>
+            <w:pict>
+              <v:shapetype id="_x0000_t13" coordsize="21600,21600" o:spt="13" adj="16200,5400" path="m@0,0l@0@1,0@1,0@2@0@2@0,21600,21600,10800xe">
+                <v:stroke joinstyle="miter"/>
+                <v:formulas>
+                  <v:f eqn="val #0"/>
+                  <v:f eqn="val #1"/>
+                  <v:f eqn="sum height 0 #1"/>
+                  <v:f eqn="sum 10800 0 #1"/>
+                  <v:f eqn="sum width 0 #0"/>
+                  <v:f eqn="prod @4 @3 10800"/>
+                  <v:f eqn="sum width 0 @5"/>
+                </v:formulas>
+                <v:path o:connecttype="custom" o:connectlocs="@0,0;0,10800;@0,21600;21600,10800" o:connectangles="270,180,90,0" textboxrect="0,@1,@6,@2"/>
+                <v:handles>
+                  <v:h position="#0,#1" xrange="0,21600" yrange="0,10800"/>
+                </v:handles>
+              </v:shapetype>
+              <v:shape id="Right Arrow 67" o:spid="_x0000_s1026" type="#_x0000_t13" style="position:absolute;margin-left:273pt;margin-top:79.75pt;width:36pt;height:9pt;z-index:-251560960;visibility:visible;mso-wrap-style:square;mso-width-percent:0;mso-wrap-distance-left:9pt;mso-wrap-distance-top:0;mso-wrap-distance-right:9pt;mso-wrap-distance-bottom:0;mso-position-horizontal:absolute;mso-position-horizontal-relative:text;mso-position-vertical:absolute;mso-position-vertical-relative:text;mso-width-percent:0;mso-width-relative:margin;v-text-anchor:middle" o:gfxdata="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" adj="18900"/>
+            </w:pict>
+          </mc:Fallback>
+        </mc:AlternateContent>
+      </w:r>
+      <w:r>
+        <w:rPr>
+          <w:noProof/>
+        </w:rPr>
+        <mc:AlternateContent>
+          <mc:Choice Requires="wps">
+            <w:drawing>
+              <wp:anchor distT="0" distB="0" distL="114300" distR="114300" simplePos="0" relativeHeight="251750400" behindDoc="1" locked="0" layoutInCell="1" allowOverlap="1" wp14:anchorId="1499D660" wp14:editId="60781307">
+                <wp:simplePos x="0" y="0"/>
+                <wp:positionH relativeFrom="column">
+                  <wp:posOffset>1866900</wp:posOffset>
+                </wp:positionH>
+                <wp:positionV relativeFrom="paragraph">
+                  <wp:posOffset>1012825</wp:posOffset>
+                </wp:positionV>
+                <wp:extent cx="457200" cy="114300"/>
+                <wp:effectExtent l="0" t="25400" r="50800" b="63500"/>
+                <wp:wrapNone/>
+                <wp:docPr id="62" name="Right Arrow 62"/>
+                <wp:cNvGraphicFramePr/>
+                <a:graphic xmlns:a="http://schemas.openxmlformats.org/drawingml/2006/main">
+                  <a:graphicData uri="http://schemas.microsoft.com/office/word/2010/wordprocessingShape">
+                    <wps:wsp>
+                      <wps:cNvSpPr/>
+                      <wps:spPr>
+                        <a:xfrm>
+                          <a:off x="0" y="0"/>
+                          <a:ext cx="457200" cy="114300"/>
+                        </a:xfrm>
+                        <a:prstGeom prst="rightArrow">
+                          <a:avLst/>
+                        </a:prstGeom>
+                        <a:solidFill>
+                          <a:srgbClr val="FFFFFF"/>
+                        </a:solidFill>
+                        <a:ln>
+                          <a:solidFill>
+                            <a:srgbClr val="000000"/>
+                          </a:solidFill>
+                        </a:ln>
+                        <a:effectLst/>
+                      </wps:spPr>
+                      <wps:style>
+                        <a:lnRef idx="1">
+                          <a:schemeClr val="accent1"/>
+                        </a:lnRef>
+                        <a:fillRef idx="3">
+                          <a:schemeClr val="accent1"/>
+                        </a:fillRef>
+                        <a:effectRef idx="2">
+                          <a:schemeClr val="accent1"/>
+                        </a:effectRef>
+                        <a:fontRef idx="minor">
+                          <a:schemeClr val="lt1"/>
+                        </a:fontRef>
+                      </wps:style>
+                      <wps:bodyPr rot="0" spcFirstLastPara="0" vertOverflow="overflow" horzOverflow="overflow" vert="horz" wrap="square" lIns="91440" tIns="45720" rIns="91440" bIns="45720" numCol="1" spcCol="0" rtlCol="0" fromWordArt="0" anchor="ctr" anchorCtr="0" forceAA="0" compatLnSpc="1">
+                        <a:prstTxWarp prst="textNoShape">
+                          <a:avLst/>
+                        </a:prstTxWarp>
+                        <a:noAutofit/>
+                      </wps:bodyPr>
+                    </wps:wsp>
+                  </a:graphicData>
+                </a:graphic>
+                <wp14:sizeRelH relativeFrom="margin">
+                  <wp14:pctWidth>0</wp14:pctWidth>
+                </wp14:sizeRelH>
+              </wp:anchor>
+            </w:drawing>
+          </mc:Choice>
+          <mc:Fallback>
+            <w:pict>
+              <v:shape id="Right Arrow 62" o:spid="_x0000_s1026" type="#_x0000_t13" style="position:absolute;margin-left:147pt;margin-top:79.75pt;width:36pt;height:9pt;z-index:-251566080;visibility:visible;mso-wrap-style:square;mso-width-percent:0;mso-wrap-distance-left:9pt;mso-wrap-distance-top:0;mso-wrap-distance-right:9pt;mso-wrap-distance-bottom:0;mso-position-horizontal:absolute;mso-position-horizontal-relative:text;mso-position-vertical:absolute;mso-position-vertical-relative:text;mso-width-percent:0;mso-width-relative:margin;v-text-anchor:middle" o:gfxdata="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" adj="18900"/>
+            </w:pict>
+          </mc:Fallback>
+        </mc:AlternateContent>
+      </w:r>
+      <w:r>
+        <w:rPr>
+          <w:noProof/>
+        </w:rPr>
+        <mc:AlternateContent>
+          <mc:Choice Requires="wps">
+            <w:drawing>
+              <wp:anchor distT="0" distB="0" distL="114300" distR="114300" simplePos="0" relativeHeight="251771904" behindDoc="0" locked="0" layoutInCell="1" allowOverlap="1" wp14:anchorId="36FC0063" wp14:editId="68A60225">
+                <wp:simplePos x="0" y="0"/>
+                <wp:positionH relativeFrom="column">
+                  <wp:posOffset>723900</wp:posOffset>
+                </wp:positionH>
+                <wp:positionV relativeFrom="paragraph">
+                  <wp:posOffset>1012825</wp:posOffset>
+                </wp:positionV>
+                <wp:extent cx="342900" cy="114300"/>
+                <wp:effectExtent l="0" t="25400" r="63500" b="63500"/>
+                <wp:wrapThrough wrapText="bothSides">
+                  <wp:wrapPolygon edited="0">
+                    <wp:start x="12800" y="-4800"/>
+                    <wp:lineTo x="0" y="0"/>
+                    <wp:lineTo x="0" y="19200"/>
+                    <wp:lineTo x="12800" y="28800"/>
+                    <wp:lineTo x="24000" y="28800"/>
+                    <wp:lineTo x="24000" y="-4800"/>
+                    <wp:lineTo x="12800" y="-4800"/>
+                  </wp:wrapPolygon>
+                </wp:wrapThrough>
+                <wp:docPr id="82" name="Right Arrow 82"/>
+                <wp:cNvGraphicFramePr/>
+                <a:graphic xmlns:a="http://schemas.openxmlformats.org/drawingml/2006/main">
+                  <a:graphicData uri="http://schemas.microsoft.com/office/word/2010/wordprocessingShape">
+                    <wps:wsp>
+                      <wps:cNvSpPr/>
+                      <wps:spPr>
+                        <a:xfrm>
+                          <a:off x="0" y="0"/>
+                          <a:ext cx="342900" cy="114300"/>
+                        </a:xfrm>
+                        <a:prstGeom prst="rightArrow">
+                          <a:avLst/>
+                        </a:prstGeom>
+                        <a:solidFill>
+                          <a:srgbClr val="FFFFFF"/>
+                        </a:solidFill>
+                        <a:ln>
+                          <a:solidFill>
+                            <a:srgbClr val="000000"/>
+                          </a:solidFill>
+                        </a:ln>
+                        <a:effectLst/>
+                      </wps:spPr>
+                      <wps:style>
+                        <a:lnRef idx="1">
+                          <a:schemeClr val="accent1"/>
+                        </a:lnRef>
+                        <a:fillRef idx="3">
+                          <a:schemeClr val="accent1"/>
+                        </a:fillRef>
+                        <a:effectRef idx="2">
+                          <a:schemeClr val="accent1"/>
+                        </a:effectRef>
+                        <a:fontRef idx="minor">
+                          <a:schemeClr val="lt1"/>
+                        </a:fontRef>
+                      </wps:style>
+                      <wps:bodyPr rot="0" spcFirstLastPara="0" vertOverflow="overflow" horzOverflow="overflow" vert="horz" wrap="square" lIns="91440" tIns="45720" rIns="91440" bIns="45720" numCol="1" spcCol="0" rtlCol="0" fromWordArt="0" anchor="ctr" anchorCtr="0" forceAA="0" compatLnSpc="1">
+                        <a:prstTxWarp prst="textNoShape">
+                          <a:avLst/>
+                        </a:prstTxWarp>
+                        <a:noAutofit/>
+                      </wps:bodyPr>
+                    </wps:wsp>
+                  </a:graphicData>
+                </a:graphic>
+                <wp14:sizeRelH relativeFrom="margin">
+                  <wp14:pctWidth>0</wp14:pctWidth>
+                </wp14:sizeRelH>
+              </wp:anchor>
+            </w:drawing>
+          </mc:Choice>
+          <mc:Fallback>
+            <w:pict>
+              <v:shape id="Right Arrow 82" o:spid="_x0000_s1026" type="#_x0000_t13" style="position:absolute;margin-left:57pt;margin-top:79.75pt;width:27pt;height:9pt;z-index:251771904;visibility:visible;mso-wrap-style:square;mso-width-percent:0;mso-wrap-distance-left:9pt;mso-wrap-distance-top:0;mso-wrap-distance-right:9pt;mso-wrap-distance-bottom:0;mso-position-horizontal:absolute;mso-position-horizontal-relative:text;mso-position-vertical:absolute;mso-position-vertical-relative:text;mso-width-percent:0;mso-width-relative:margin;v-text-anchor:middle" o:gfxdata="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" adj="18000">
+                <w10:wrap type="through"/>
+              </v:shape>
+            </w:pict>
+          </mc:Fallback>
+        </mc:AlternateContent>
+      </w:r>
+      <w:r>
+        <w:rPr>
+          <w:noProof/>
+        </w:rPr>
+        <mc:AlternateContent>
+          <mc:Choice Requires="wps">
+            <w:drawing>
+              <wp:anchor distT="0" distB="0" distL="114300" distR="114300" simplePos="0" relativeHeight="251774976" behindDoc="0" locked="0" layoutInCell="1" allowOverlap="1" wp14:anchorId="68EFFE45" wp14:editId="33348311">
+                <wp:simplePos x="0" y="0"/>
+                <wp:positionH relativeFrom="column">
+                  <wp:posOffset>152400</wp:posOffset>
+                </wp:positionH>
+                <wp:positionV relativeFrom="paragraph">
+                  <wp:posOffset>708025</wp:posOffset>
+                </wp:positionV>
+                <wp:extent cx="571500" cy="1104900"/>
+                <wp:effectExtent l="50800" t="25400" r="88900" b="88900"/>
+                <wp:wrapThrough wrapText="bothSides">
+                  <wp:wrapPolygon edited="0">
+                    <wp:start x="-1920" y="-497"/>
+                    <wp:lineTo x="-1920" y="21848"/>
+                    <wp:lineTo x="2880" y="22841"/>
+                    <wp:lineTo x="8640" y="22841"/>
+                    <wp:lineTo x="10560" y="22841"/>
+                    <wp:lineTo x="24000" y="16883"/>
+                    <wp:lineTo x="24000" y="-497"/>
+                    <wp:lineTo x="-1920" y="-497"/>
+                  </wp:wrapPolygon>
+                </wp:wrapThrough>
+                <wp:docPr id="76" name="Document 76"/>
+                <wp:cNvGraphicFramePr/>
+                <a:graphic xmlns:a="http://schemas.openxmlformats.org/drawingml/2006/main">
+                  <a:graphicData uri="http://schemas.microsoft.com/office/word/2010/wordprocessingShape">
+                    <wps:wsp>
+                      <wps:cNvSpPr/>
+                      <wps:spPr>
+                        <a:xfrm>
+                          <a:off x="0" y="0"/>
+                          <a:ext cx="571500" cy="1104900"/>
+                        </a:xfrm>
+                        <a:prstGeom prst="flowChartDocument">
+                          <a:avLst/>
+                        </a:prstGeom>
+                        <a:solidFill>
+                          <a:srgbClr val="FFFFFF"/>
+                        </a:solidFill>
+                        <a:ln>
+                          <a:solidFill>
+                            <a:srgbClr val="000000"/>
+                          </a:solidFill>
+                        </a:ln>
+                      </wps:spPr>
+                      <wps:style>
+                        <a:lnRef idx="1">
+                          <a:schemeClr val="accent1"/>
+                        </a:lnRef>
+                        <a:fillRef idx="3">
+                          <a:schemeClr val="accent1"/>
+                        </a:fillRef>
+                        <a:effectRef idx="2">
+                          <a:schemeClr val="accent1"/>
+                        </a:effectRef>
+                        <a:fontRef idx="minor">
+                          <a:schemeClr val="lt1"/>
+                        </a:fontRef>
+                      </wps:style>
+                      <wps:txbx>
+                        <w:txbxContent>
+                          <w:p>
+                            <w:pPr>
+                              <w:jc w:val="center"/>
+                              <w:rPr>
+                                <w:color w:val="000000"/>
+                                <w:sz w:val="14"/>
+                                <w:szCs w:val="14"/>
+                              </w:rPr>
+                            </w:pPr>
+                            <w:r>
+                              <w:rPr>
+                                <w:color w:val="000000"/>
+                                <w:sz w:val="14"/>
+                                <w:szCs w:val="14"/>
+                              </w:rPr>
+                              <w:t>Value</w:t>
+                            </w:r>
+                          </w:p>
+                          <w:p>
+                            <w:pPr>
+                              <w:jc w:val="center"/>
+                              <w:rPr>
+                                <w:color w:val="000000"/>
+                                <w:sz w:val="14"/>
+                                <w:szCs w:val="14"/>
+                              </w:rPr>
+                            </w:pPr>
+                            <w:r>
+                              <w:rPr>
+                                <w:color w:val="000000"/>
+                                <w:sz w:val="14"/>
+                                <w:szCs w:val="14"/>
+                              </w:rPr>
+                              <w:t>Partition</w:t>
+                            </w:r>
+                          </w:p>
+                          <w:p>
+                            <w:pPr>
+                              <w:jc w:val="center"/>
+                              <w:rPr>
+                                <w:color w:val="000000"/>
+                                <w:sz w:val="14"/>
+                                <w:szCs w:val="14"/>
+                              </w:rPr>
+                            </w:pPr>
+                            <w:r>
+                              <w:rPr>
+                                <w:color w:val="000000"/>
+                                <w:sz w:val="14"/>
+                                <w:szCs w:val="14"/>
+                              </w:rPr>
+                              <w:t>Class</w:t>
+                            </w:r>
+                          </w:p>
+                          <w:p>
+                            <w:pPr>
+                              <w:jc w:val="center"/>
+                              <w:rPr>
+                                <w:color w:val="000000"/>
+                                <w:sz w:val="14"/>
+                                <w:szCs w:val="14"/>
+                              </w:rPr>
+                            </w:pPr>
+                          </w:p>
+                          <w:p>
+                            <w:pPr>
+                              <w:jc w:val="center"/>
+                              <w:rPr>
+                                <w:color w:val="000000"/>
+                                <w:sz w:val="14"/>
+                                <w:szCs w:val="14"/>
+                              </w:rPr>
+                            </w:pPr>
+                            <w:r>
+                              <w:rPr>
+                                <w:color w:val="000000"/>
+                                <w:sz w:val="14"/>
+                                <w:szCs w:val="14"/>
+                              </w:rPr>
+                              <w:t>Example</w:t>
+                            </w:r>
+                          </w:p>
+                          <w:p>
+                            <w:pPr>
+                              <w:jc w:val="center"/>
+                              <w:rPr>
+                                <w:color w:val="000000"/>
+                                <w:sz w:val="14"/>
+                                <w:szCs w:val="14"/>
+                              </w:rPr>
+                            </w:pPr>
+                            <w:r>
+                              <w:rPr>
+                                <w:color w:val="000000"/>
+                                <w:sz w:val="14"/>
+                                <w:szCs w:val="14"/>
+                              </w:rPr>
+                              <w:t>“Spicy”</w:t>
+                            </w:r>
+                          </w:p>
+                          <w:p>
+                            <w:pPr>
+                              <w:jc w:val="center"/>
+                              <w:rPr>
+                                <w:color w:val="000000"/>
+                                <w:sz w:val="14"/>
+                                <w:szCs w:val="14"/>
+                              </w:rPr>
+                            </w:pPr>
+                          </w:p>
+                          <w:p>
+                            <w:pPr>
+                              <w:jc w:val="center"/>
+                              <w:rPr>
+                                <w:color w:val="000000"/>
+                                <w:sz w:val="14"/>
+                                <w:szCs w:val="14"/>
+                              </w:rPr>
+                            </w:pPr>
+                          </w:p>
+                        </w:txbxContent>
+                      </wps:txbx>
+                      <wps:bodyPr rot="0" spcFirstLastPara="0" vertOverflow="overflow" horzOverflow="overflow" vert="horz" wrap="square" lIns="91440" tIns="45720" rIns="91440" bIns="45720" numCol="1" spcCol="0" rtlCol="0" fromWordArt="0" anchor="ctr" anchorCtr="0" forceAA="0" compatLnSpc="1">
+                        <a:prstTxWarp prst="textNoShape">
+                          <a:avLst/>
+                        </a:prstTxWarp>
+                        <a:noAutofit/>
+                      </wps:bodyPr>
+                    </wps:wsp>
+                  </a:graphicData>
+                </a:graphic>
+                <wp14:sizeRelH relativeFrom="margin">
+                  <wp14:pctWidth>0</wp14:pctWidth>
+                </wp14:sizeRelH>
+                <wp14:sizeRelV relativeFrom="margin">
+                  <wp14:pctHeight>0</wp14:pctHeight>
+                </wp14:sizeRelV>
+              </wp:anchor>
+            </w:drawing>
+          </mc:Choice>
+          <mc:Fallback>
+            <w:pict>
+              <v:shapetype id="_x0000_t114" coordsize="21600,21600" o:spt="114" path="m0,20172c945,20572,1887,20800,2795,21085,3587,21312,4342,21370,5060,21597,7097,21597,7627,21370,8155,21312,8722,21197,9325,20970,9855,20800,10345,20572,10800,20400,11327,20060,11817,19887,12347,19660,12875,19375,13442,19147,13970,18862,14575,18635,15177,18462,15782,18122,16537,17950,17255,17837,17935,17552,18765,17437,19635,17437,20577,17322,21597,17322l21597,,,0xe">
+                <v:stroke joinstyle="miter"/>
+                <v:path o:connecttype="custom" o:connectlocs="10800,0;0,10800;10800,20400;21600,10800" textboxrect="0,0,21600,17322"/>
+              </v:shapetype>
+              <v:shape id="Document 76" o:spid="_x0000_s1064" type="#_x0000_t114" style="position:absolute;margin-left:12pt;margin-top:55.75pt;width:45pt;height:87pt;z-index:251774976;visibility:visible;mso-wrap-style:square;mso-width-percent:0;mso-height-percent:0;mso-wrap-distance-left:9pt;mso-wrap-distance-top:0;mso-wrap-distance-right:9pt;mso-wrap-distance-bottom:0;mso-position-horizontal:absolute;mso-position-horizontal-relative:text;mso-position-vertical:absolute;mso-position-vertical-relative:text;mso-width-percent:0;mso-height-percent:0;mso-width-relative:margin;mso-height-relative:margin;v-text-anchor:middle" o:gfxdata="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">
+                <v:shadow on="t" opacity="22937f" mv:blur="40000f" origin=",.5" offset="0,23000emu"/>
+                <v:textbox>
+                  <w:txbxContent>
+                    <w:p>
+                      <w:pPr>
+                        <w:jc w:val="center"/>
+                        <w:rPr>
+                          <w:color w:val="000000"/>
+                          <w:sz w:val="14"/>
+                          <w:szCs w:val="14"/>
+                        </w:rPr>
+                      </w:pPr>
+                      <w:r>
+                        <w:rPr>
+                          <w:color w:val="000000"/>
+                          <w:sz w:val="14"/>
+                          <w:szCs w:val="14"/>
+                        </w:rPr>
+                        <w:t>Value</w:t>
+                      </w:r>
+                    </w:p>
+                    <w:p>
+                      <w:pPr>
+                        <w:jc w:val="center"/>
+                        <w:rPr>
+                          <w:color w:val="000000"/>
+                          <w:sz w:val="14"/>
+                          <w:szCs w:val="14"/>
+                        </w:rPr>
+                      </w:pPr>
+                      <w:r>
+                        <w:rPr>
+                          <w:color w:val="000000"/>
+                          <w:sz w:val="14"/>
+                          <w:szCs w:val="14"/>
+                        </w:rPr>
+                        <w:t>Partition</w:t>
+                      </w:r>
+                    </w:p>
+                    <w:p>
+                      <w:pPr>
+                        <w:jc w:val="center"/>
+                        <w:rPr>
+                          <w:color w:val="000000"/>
+                          <w:sz w:val="14"/>
+                          <w:szCs w:val="14"/>
+                        </w:rPr>
+                      </w:pPr>
+                      <w:r>
+                        <w:rPr>
+                          <w:color w:val="000000"/>
+                          <w:sz w:val="14"/>
+                          <w:szCs w:val="14"/>
+                        </w:rPr>
+                        <w:t>Class</w:t>
+                      </w:r>
+                    </w:p>
+                    <w:p>
+                      <w:pPr>
+                        <w:jc w:val="center"/>
+                        <w:rPr>
+                          <w:color w:val="000000"/>
+                          <w:sz w:val="14"/>
+                          <w:szCs w:val="14"/>
+                        </w:rPr>
+                      </w:pPr>
+                    </w:p>
+                    <w:p>
+                      <w:pPr>
+                        <w:jc w:val="center"/>
+                        <w:rPr>
+                          <w:color w:val="000000"/>
+                          <w:sz w:val="14"/>
+                          <w:szCs w:val="14"/>
+                        </w:rPr>
+                      </w:pPr>
+                      <w:r>
+                        <w:rPr>
+                          <w:color w:val="000000"/>
+                          <w:sz w:val="14"/>
+                          <w:szCs w:val="14"/>
+                        </w:rPr>
+                        <w:t>Example</w:t>
+                      </w:r>
+                    </w:p>
+                    <w:p>
+                      <w:pPr>
+                        <w:jc w:val="center"/>
+                        <w:rPr>
+                          <w:color w:val="000000"/>
+                          <w:sz w:val="14"/>
+                          <w:szCs w:val="14"/>
+                        </w:rPr>
+                      </w:pPr>
+                      <w:r>
+                        <w:rPr>
+                          <w:color w:val="000000"/>
+                          <w:sz w:val="14"/>
+                          <w:szCs w:val="14"/>
+                        </w:rPr>
+                        <w:t>“Spicy”</w:t>
+                      </w:r>
+                    </w:p>
+                    <w:p>
+                      <w:pPr>
+                        <w:jc w:val="center"/>
+                        <w:rPr>
+                          <w:color w:val="000000"/>
+                          <w:sz w:val="14"/>
+                          <w:szCs w:val="14"/>
+                        </w:rPr>
+                      </w:pPr>
+                    </w:p>
+                    <w:p>
+                      <w:pPr>
+                        <w:jc w:val="center"/>
+                        <w:rPr>
+                          <w:color w:val="000000"/>
+                          <w:sz w:val="14"/>
+                          <w:szCs w:val="14"/>
+                        </w:rPr>
+                      </w:pPr>
+                    </w:p>
+                  </w:txbxContent>
+                </v:textbox>
+                <w10:wrap type="through"/>
+              </v:shape>
+            </w:pict>
+          </mc:Fallback>
+        </mc:AlternateContent>
+      </w:r>
+      <w:r>
+        <w:rPr>
+          <w:noProof/>
+        </w:rPr>
+        <mc:AlternateContent>
+          <mc:Choice Requires="wps">
+            <w:drawing>
+              <wp:anchor distT="0" distB="0" distL="114300" distR="114300" simplePos="0" relativeHeight="251768832" behindDoc="0" locked="0" layoutInCell="1" allowOverlap="1" wp14:anchorId="1A138E82" wp14:editId="7B4ECF90">
+                <wp:simplePos x="0" y="0"/>
+                <wp:positionH relativeFrom="column">
+                  <wp:posOffset>1066800</wp:posOffset>
+                </wp:positionH>
+                <wp:positionV relativeFrom="paragraph">
+                  <wp:posOffset>708025</wp:posOffset>
+                </wp:positionV>
+                <wp:extent cx="685800" cy="914400"/>
+                <wp:effectExtent l="50800" t="25400" r="76200" b="101600"/>
+                <wp:wrapThrough wrapText="bothSides">
+                  <wp:wrapPolygon edited="0">
+                    <wp:start x="-1600" y="-600"/>
+                    <wp:lineTo x="-1600" y="21600"/>
+                    <wp:lineTo x="2400" y="23400"/>
+                    <wp:lineTo x="8800" y="23400"/>
+                    <wp:lineTo x="9600" y="22800"/>
+                    <wp:lineTo x="20800" y="19200"/>
+                    <wp:lineTo x="23200" y="11400"/>
+                    <wp:lineTo x="23200" y="-600"/>
+                    <wp:lineTo x="-1600" y="-600"/>
+                  </wp:wrapPolygon>
+                </wp:wrapThrough>
+                <wp:docPr id="79" name="Document 79"/>
+                <wp:cNvGraphicFramePr/>
+                <a:graphic xmlns:a="http://schemas.openxmlformats.org/drawingml/2006/main">
+                  <a:graphicData uri="http://schemas.microsoft.com/office/word/2010/wordprocessingShape">
+                    <wps:wsp>
+                      <wps:cNvSpPr/>
+                      <wps:spPr>
+                        <a:xfrm>
+                          <a:off x="0" y="0"/>
+                          <a:ext cx="685800" cy="914400"/>
+                        </a:xfrm>
+                        <a:prstGeom prst="flowChartDocument">
+                          <a:avLst/>
+                        </a:prstGeom>
+                        <a:solidFill>
+                          <a:srgbClr val="FFFFFF"/>
+                        </a:solidFill>
+                        <a:ln>
+                          <a:solidFill>
+                            <a:srgbClr val="000000"/>
+                          </a:solidFill>
+                        </a:ln>
+                      </wps:spPr>
+                      <wps:style>
+                        <a:lnRef idx="1">
+                          <a:schemeClr val="accent1"/>
+                        </a:lnRef>
+                        <a:fillRef idx="3">
+                          <a:schemeClr val="accent1"/>
+                        </a:fillRef>
+                        <a:effectRef idx="2">
+                          <a:schemeClr val="accent1"/>
+                        </a:effectRef>
+                        <a:fontRef idx="minor">
+                          <a:schemeClr val="lt1"/>
+                        </a:fontRef>
+                      </wps:style>
+                      <wps:txbx>
+                        <w:txbxContent>
+                          <w:p>
+                            <w:pPr>
+                              <w:jc w:val="center"/>
+                              <w:rPr>
+                                <w:color w:val="000000"/>
+                                <w:sz w:val="16"/>
+                                <w:szCs w:val="16"/>
+                              </w:rPr>
+                            </w:pPr>
+                            <w:r>
+                              <w:rPr>
+                                <w:color w:val="000000"/>
+                                <w:sz w:val="16"/>
+                                <w:szCs w:val="16"/>
+                              </w:rPr>
+                              <w:t>h</w:t>
+                            </w:r>
+                            <w:r>
+                              <w:rPr>
+                                <w:color w:val="000000"/>
+                                <w:sz w:val="16"/>
+                                <w:szCs w:val="16"/>
+                              </w:rPr>
+                              <w:t>asRole</w:t>
+                            </w:r>
+                          </w:p>
+                          <w:p>
+                            <w:pPr>
+                              <w:jc w:val="center"/>
+                              <w:rPr>
+                                <w:color w:val="000000"/>
+                                <w:sz w:val="16"/>
+                                <w:szCs w:val="16"/>
+                              </w:rPr>
+                            </w:pPr>
+                            <w:r>
+                              <w:rPr>
+                                <w:color w:val="000000"/>
+                                <w:sz w:val="16"/>
+                                <w:szCs w:val="16"/>
+                              </w:rPr>
+                              <w:t xml:space="preserve"> =</w:t>
+                            </w:r>
+                          </w:p>
+                          <w:p>
+                            <w:pPr>
+                              <w:jc w:val="center"/>
+                              <w:rPr>
+                                <w:color w:val="000000"/>
+                                <w:sz w:val="16"/>
+                                <w:szCs w:val="16"/>
+                              </w:rPr>
+                            </w:pPr>
+                            <w:r>
+                              <w:rPr>
+                                <w:color w:val="000000"/>
+                                <w:sz w:val="16"/>
+                                <w:szCs w:val="16"/>
+                              </w:rPr>
+                              <w:t>facet</w:t>
+                            </w:r>
+                          </w:p>
+                        </w:txbxContent>
+                      </wps:txbx>
+                      <wps:bodyPr rot="0" spcFirstLastPara="0" vertOverflow="overflow" horzOverflow="overflow" vert="horz" wrap="square" lIns="91440" tIns="45720" rIns="91440" bIns="45720" numCol="1" spcCol="0" rtlCol="0" fromWordArt="0" anchor="ctr" anchorCtr="0" forceAA="0" compatLnSpc="1">
+                        <a:prstTxWarp prst="textNoShape">
+                          <a:avLst/>
+                        </a:prstTxWarp>
+                        <a:noAutofit/>
+                      </wps:bodyPr>
+                    </wps:wsp>
+                  </a:graphicData>
+                </a:graphic>
+                <wp14:sizeRelH relativeFrom="margin">
+                  <wp14:pctWidth>0</wp14:pctWidth>
+                </wp14:sizeRelH>
+                <wp14:sizeRelV relativeFrom="margin">
+                  <wp14:pctHeight>0</wp14:pctHeight>
+                </wp14:sizeRelV>
+              </wp:anchor>
+            </w:drawing>
+          </mc:Choice>
+          <mc:Fallback>
+            <w:pict>
+              <v:shape id="Document 79" o:spid="_x0000_s1065" type="#_x0000_t114" style="position:absolute;margin-left:84pt;margin-top:55.75pt;width:54pt;height:1in;z-index:251768832;visibility:visible;mso-wrap-style:square;mso-width-percent:0;mso-height-percent:0;mso-wrap-distance-left:9pt;mso-wrap-distance-top:0;mso-wrap-distance-right:9pt;mso-wrap-distance-bottom:0;mso-position-horizontal:absolute;mso-position-horizontal-relative:text;mso-position-vertical:absolute;mso-position-vertical-relative:text;mso-width-percent:0;mso-height-percent:0;mso-width-relative:margin;mso-height-relative:margin;v-text-anchor:middle" o:gfxdata="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">
+                <v:shadow on="t" opacity="22937f" mv:blur="40000f" origin=",.5" offset="0,23000emu"/>
+                <v:textbox>
+                  <w:txbxContent>
+                    <w:p>
+                      <w:pPr>
+                        <w:jc w:val="center"/>
+                        <w:rPr>
+                          <w:color w:val="000000"/>
+                          <w:sz w:val="16"/>
+                          <w:szCs w:val="16"/>
+                        </w:rPr>
+                      </w:pPr>
+                      <w:r>
+                        <w:rPr>
+                          <w:color w:val="000000"/>
+                          <w:sz w:val="16"/>
+                          <w:szCs w:val="16"/>
+                        </w:rPr>
+                        <w:t>h</w:t>
+                      </w:r>
+                      <w:r>
+                        <w:rPr>
+                          <w:color w:val="000000"/>
+                          <w:sz w:val="16"/>
+                          <w:szCs w:val="16"/>
+                        </w:rPr>
+                        <w:t>asRole</w:t>
+                      </w:r>
+                    </w:p>
+                    <w:p>
+                      <w:pPr>
+                        <w:jc w:val="center"/>
+                        <w:rPr>
+                          <w:color w:val="000000"/>
+                          <w:sz w:val="16"/>
+                          <w:szCs w:val="16"/>
+                        </w:rPr>
+                      </w:pPr>
+                      <w:r>
+                        <w:rPr>
+                          <w:color w:val="000000"/>
+                          <w:sz w:val="16"/>
+                          <w:szCs w:val="16"/>
+                        </w:rPr>
+                        <w:t xml:space="preserve"> =</w:t>
+                      </w:r>
+                    </w:p>
+                    <w:p>
+                      <w:pPr>
+                        <w:jc w:val="center"/>
+                        <w:rPr>
+                          <w:color w:val="000000"/>
+                          <w:sz w:val="16"/>
+                          <w:szCs w:val="16"/>
+                        </w:rPr>
+                      </w:pPr>
+                      <w:r>
+                        <w:rPr>
+                          <w:color w:val="000000"/>
+                          <w:sz w:val="16"/>
+                          <w:szCs w:val="16"/>
+                        </w:rPr>
+                        <w:t>facet</w:t>
+                      </w:r>
+                    </w:p>
+                  </w:txbxContent>
+                </v:textbox>
+                <w10:wrap type="through"/>
+              </v:shape>
+            </w:pict>
+          </mc:Fallback>
+        </mc:AlternateContent>
+      </w:r>
+      <w:r>
+        <w:rPr>
+          <w:noProof/>
+        </w:rPr>
+        <mc:AlternateContent>
+          <mc:Choice Requires="wps">
+            <w:drawing>
+              <wp:anchor distT="0" distB="0" distL="114300" distR="114300" simplePos="0" relativeHeight="251769856" behindDoc="0" locked="0" layoutInCell="1" allowOverlap="1" wp14:anchorId="197DCC50" wp14:editId="0377E6F7">
+                <wp:simplePos x="0" y="0"/>
+                <wp:positionH relativeFrom="column">
+                  <wp:posOffset>1066800</wp:posOffset>
+                </wp:positionH>
+                <wp:positionV relativeFrom="paragraph">
+                  <wp:posOffset>1851025</wp:posOffset>
+                </wp:positionV>
+                <wp:extent cx="685800" cy="914400"/>
+                <wp:effectExtent l="50800" t="25400" r="76200" b="101600"/>
+                <wp:wrapThrough wrapText="bothSides">
+                  <wp:wrapPolygon edited="0">
+                    <wp:start x="-1600" y="-600"/>
+                    <wp:lineTo x="-1600" y="21600"/>
+                    <wp:lineTo x="2400" y="23400"/>
+                    <wp:lineTo x="8800" y="23400"/>
+                    <wp:lineTo x="9600" y="22800"/>
+                    <wp:lineTo x="20800" y="19200"/>
+                    <wp:lineTo x="23200" y="11400"/>
+                    <wp:lineTo x="23200" y="-600"/>
+                    <wp:lineTo x="-1600" y="-600"/>
+                  </wp:wrapPolygon>
+                </wp:wrapThrough>
+                <wp:docPr id="80" name="Document 80"/>
+                <wp:cNvGraphicFramePr/>
+                <a:graphic xmlns:a="http://schemas.openxmlformats.org/drawingml/2006/main">
+                  <a:graphicData uri="http://schemas.microsoft.com/office/word/2010/wordprocessingShape">
+                    <wps:wsp>
+                      <wps:cNvSpPr/>
+                      <wps:spPr>
+                        <a:xfrm>
+                          <a:off x="0" y="0"/>
+                          <a:ext cx="685800" cy="914400"/>
+                        </a:xfrm>
+                        <a:prstGeom prst="flowChartDocument">
+                          <a:avLst/>
+                        </a:prstGeom>
+                        <a:solidFill>
+                          <a:srgbClr val="FFFFFF"/>
+                        </a:solidFill>
+                        <a:ln>
+                          <a:solidFill>
+                            <a:srgbClr val="000000"/>
+                          </a:solidFill>
+                        </a:ln>
+                      </wps:spPr>
+                      <wps:style>
+                        <a:lnRef idx="1">
+                          <a:schemeClr val="accent1"/>
+                        </a:lnRef>
+                        <a:fillRef idx="3">
+                          <a:schemeClr val="accent1"/>
+                        </a:fillRef>
+                        <a:effectRef idx="2">
+                          <a:schemeClr val="accent1"/>
+                        </a:effectRef>
+                        <a:fontRef idx="minor">
+                          <a:schemeClr val="lt1"/>
+                        </a:fontRef>
+                      </wps:style>
+                      <wps:txbx>
+                        <w:txbxContent>
+                          <w:p>
+                            <w:pPr>
+                              <w:jc w:val="center"/>
+                              <w:rPr>
+                                <w:color w:val="000000"/>
+                                <w:sz w:val="16"/>
+                                <w:szCs w:val="16"/>
+                              </w:rPr>
+                            </w:pPr>
+                            <w:r>
+                              <w:rPr>
+                                <w:color w:val="000000"/>
+                                <w:sz w:val="16"/>
+                                <w:szCs w:val="16"/>
+                              </w:rPr>
+                              <w:t>hasProprty</w:t>
+                            </w:r>
+                          </w:p>
+                          <w:p>
+                            <w:pPr>
+                              <w:jc w:val="center"/>
+                              <w:rPr>
+                                <w:color w:val="000000"/>
+                                <w:sz w:val="16"/>
+                                <w:szCs w:val="16"/>
+                              </w:rPr>
+                            </w:pPr>
+                            <w:r>
+                              <w:rPr>
+                                <w:color w:val="000000"/>
+                                <w:sz w:val="16"/>
+                                <w:szCs w:val="16"/>
+                              </w:rPr>
+                              <w:t>=</w:t>
+                            </w:r>
+                          </w:p>
+                          <w:p>
+                            <w:pPr>
+                              <w:jc w:val="center"/>
+                              <w:rPr>
+                                <w:color w:val="000000"/>
+                                <w:sz w:val="16"/>
+                                <w:szCs w:val="16"/>
+                              </w:rPr>
+                            </w:pPr>
+                            <w:r>
+                              <w:rPr>
+                                <w:color w:val="000000"/>
+                                <w:sz w:val="16"/>
+                                <w:szCs w:val="16"/>
+                              </w:rPr>
+                              <w:t>IRI</w:t>
+                            </w:r>
+                          </w:p>
+                          <w:p>
+                            <w:pPr>
+                              <w:jc w:val="center"/>
+                              <w:rPr>
+                                <w:color w:val="000000"/>
+                                <w:sz w:val="16"/>
+                                <w:szCs w:val="16"/>
+                              </w:rPr>
+                            </w:pPr>
+                            <w:r>
+                              <w:rPr>
+                                <w:color w:val="000000"/>
+                                <w:sz w:val="16"/>
+                                <w:szCs w:val="16"/>
+                              </w:rPr>
+                              <w:t xml:space="preserve">Object </w:t>
+                            </w:r>
+                          </w:p>
+                          <w:p>
+                            <w:pPr>
+                              <w:jc w:val="center"/>
+                              <w:rPr>
+                                <w:color w:val="000000"/>
+                                <w:sz w:val="16"/>
+                                <w:szCs w:val="16"/>
+                              </w:rPr>
+                            </w:pPr>
+                            <w:r>
+                              <w:rPr>
+                                <w:color w:val="000000"/>
+                                <w:sz w:val="16"/>
+                                <w:szCs w:val="16"/>
+                              </w:rPr>
+                              <w:t>Property</w:t>
+                            </w:r>
+                          </w:p>
+                        </w:txbxContent>
+                      </wps:txbx>
+                      <wps:bodyPr rot="0" spcFirstLastPara="0" vertOverflow="overflow" horzOverflow="overflow" vert="horz" wrap="square" lIns="91440" tIns="45720" rIns="91440" bIns="45720" numCol="1" spcCol="0" rtlCol="0" fromWordArt="0" anchor="ctr" anchorCtr="0" forceAA="0" compatLnSpc="1">
+                        <a:prstTxWarp prst="textNoShape">
+                          <a:avLst/>
+                        </a:prstTxWarp>
+                        <a:noAutofit/>
+                      </wps:bodyPr>
+                    </wps:wsp>
+                  </a:graphicData>
+                </a:graphic>
+                <wp14:sizeRelH relativeFrom="margin">
+                  <wp14:pctWidth>0</wp14:pctWidth>
+                </wp14:sizeRelH>
+                <wp14:sizeRelV relativeFrom="margin">
+                  <wp14:pctHeight>0</wp14:pctHeight>
+                </wp14:sizeRelV>
+              </wp:anchor>
+            </w:drawing>
+          </mc:Choice>
+          <mc:Fallback>
+            <w:pict>
+              <v:shape id="Document 80" o:spid="_x0000_s1066" type="#_x0000_t114" style="position:absolute;margin-left:84pt;margin-top:145.75pt;width:54pt;height:1in;z-index:251769856;visibility:visible;mso-wrap-style:square;mso-width-percent:0;mso-height-percent:0;mso-wrap-distance-left:9pt;mso-wrap-distance-top:0;mso-wrap-distance-right:9pt;mso-wrap-distance-bottom:0;mso-position-horizontal:absolute;mso-position-horizontal-relative:text;mso-position-vertical:absolute;mso-position-vertical-relative:text;mso-width-percent:0;mso-height-percent:0;mso-width-relative:margin;mso-height-relative:margin;v-text-anchor:middle" o:gfxdata="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">
+                <v:shadow on="t" opacity="22937f" mv:blur="40000f" origin=",.5" offset="0,23000emu"/>
+                <v:textbox>
+                  <w:txbxContent>
+                    <w:p>
+                      <w:pPr>
+                        <w:jc w:val="center"/>
+                        <w:rPr>
+                          <w:color w:val="000000"/>
+                          <w:sz w:val="16"/>
+                          <w:szCs w:val="16"/>
+                        </w:rPr>
+                      </w:pPr>
+                      <w:r>
+                        <w:rPr>
+                          <w:color w:val="000000"/>
+                          <w:sz w:val="16"/>
+                          <w:szCs w:val="16"/>
+                        </w:rPr>
+                        <w:t>hasProprty</w:t>
+                      </w:r>
+                    </w:p>
+                    <w:p>
+                      <w:pPr>
+                        <w:jc w:val="center"/>
+                        <w:rPr>
+                          <w:color w:val="000000"/>
+                          <w:sz w:val="16"/>
+                          <w:szCs w:val="16"/>
+                        </w:rPr>
+                      </w:pPr>
+                      <w:r>
+                        <w:rPr>
+                          <w:color w:val="000000"/>
+                          <w:sz w:val="16"/>
+                          <w:szCs w:val="16"/>
+                        </w:rPr>
+                        <w:t>=</w:t>
+                      </w:r>
+                    </w:p>
+                    <w:p>
+                      <w:pPr>
+                        <w:jc w:val="center"/>
+                        <w:rPr>
+                          <w:color w:val="000000"/>
+                          <w:sz w:val="16"/>
+                          <w:szCs w:val="16"/>
+                        </w:rPr>
+                      </w:pPr>
+                      <w:r>
+                        <w:rPr>
+                          <w:color w:val="000000"/>
+                          <w:sz w:val="16"/>
+                          <w:szCs w:val="16"/>
+                        </w:rPr>
+                        <w:t>IRI</w:t>
+                      </w:r>
+                    </w:p>
+                    <w:p>
+                      <w:pPr>
+                        <w:jc w:val="center"/>
+                        <w:rPr>
+                          <w:color w:val="000000"/>
+                          <w:sz w:val="16"/>
+                          <w:szCs w:val="16"/>
+                        </w:rPr>
+                      </w:pPr>
+                      <w:r>
+                        <w:rPr>
+                          <w:color w:val="000000"/>
+                          <w:sz w:val="16"/>
+                          <w:szCs w:val="16"/>
+                        </w:rPr>
+                        <w:t xml:space="preserve">Object </w:t>
+                      </w:r>
+                    </w:p>
+                    <w:p>
+                      <w:pPr>
+                        <w:jc w:val="center"/>
+                        <w:rPr>
+                          <w:color w:val="000000"/>
+                          <w:sz w:val="16"/>
+                          <w:szCs w:val="16"/>
+                        </w:rPr>
+                      </w:pPr>
+                      <w:r>
+                        <w:rPr>
+                          <w:color w:val="000000"/>
+                          <w:sz w:val="16"/>
+                          <w:szCs w:val="16"/>
+                        </w:rPr>
+                        <w:t>Property</w:t>
+                      </w:r>
+                    </w:p>
+                  </w:txbxContent>
+                </v:textbox>
+                <w10:wrap type="through"/>
+              </v:shape>
+            </w:pict>
+          </mc:Fallback>
+        </mc:AlternateContent>
+      </w:r>
+    </w:p>
     <w:sectPr>
       <w:pgSz w:w="11900" w:h="16840"/>
       <w:pgMar w:top="1440" w:right="1800" w:bottom="1440" w:left="1800" w:header="708" w:footer="708" w:gutter="0"/>

</xml_diff>